<commit_message>
Fix #147 - fix addendum for child_custody
</commit_message>
<xml_diff>
--- a/docassemble/VTDivorce/data/templates/divorce_with_kids_addendum.docx
+++ b/docassemble/VTDivorce/data/templates/divorce_with_kids_addendum.docx
@@ -1,6 +1,6 @@
 
 <file path=word/document.xml><?xml version="1.0" encoding="utf-8"?>
-<w:document xmlns:wpc="http://schemas.microsoft.com/office/word/2010/wordprocessingCanvas" xmlns:cx="http://schemas.microsoft.com/office/drawing/2014/chartex" xmlns:cx1="http://schemas.microsoft.com/office/drawing/2015/9/8/chartex" xmlns:cx2="http://schemas.microsoft.com/office/drawing/2015/10/21/chartex" xmlns:cx3="http://schemas.microsoft.com/office/drawing/2016/5/9/chartex" xmlns:cx4="http://schemas.microsoft.com/office/drawing/2016/5/10/chartex" xmlns:cx5="http://schemas.microsoft.com/office/drawing/2016/5/11/chartex" xmlns:cx6="http://schemas.microsoft.com/office/drawing/2016/5/12/chartex" xmlns:cx7="http://schemas.microsoft.com/office/drawing/2016/5/13/chartex" xmlns:cx8="http://schemas.microsoft.com/office/drawing/2016/5/14/chartex" xmlns:mc="http://schemas.openxmlformats.org/markup-compatibility/2006" xmlns:aink="http://schemas.microsoft.com/office/drawing/2016/ink" xmlns:am3d="http://schemas.microsoft.com/office/drawing/2017/model3d" xmlns:o="urn:schemas-microsoft-com:office:office" xmlns:oel="http://schemas.microsoft.com/office/2019/extlst" xmlns:r="http://schemas.openxmlformats.org/officeDocument/2006/relationships" xmlns:m="http://schemas.openxmlformats.org/officeDocument/2006/math" xmlns:v="urn:schemas-microsoft-com:vml" xmlns:wp14="http://schemas.microsoft.com/office/word/2010/wordprocessingDrawing" xmlns:wp="http://schemas.openxmlformats.org/drawingml/2006/wordprocessingDrawing" xmlns:w10="urn:schemas-microsoft-com:office:word" xmlns:w="http://schemas.openxmlformats.org/wordprocessingml/2006/main" xmlns:w14="http://schemas.microsoft.com/office/word/2010/wordml" xmlns:w15="http://schemas.microsoft.com/office/word/2012/wordml" xmlns:w16cex="http://schemas.microsoft.com/office/word/2018/wordml/cex" xmlns:w16cid="http://schemas.microsoft.com/office/word/2016/wordml/cid" xmlns:w16="http://schemas.microsoft.com/office/word/2018/wordml" xmlns:w16sdtdh="http://schemas.microsoft.com/office/word/2020/wordml/sdtdatahash" xmlns:w16se="http://schemas.microsoft.com/office/word/2015/wordml/symex" xmlns:wpg="http://schemas.microsoft.com/office/word/2010/wordprocessingGroup" xmlns:wpi="http://schemas.microsoft.com/office/word/2010/wordprocessingInk" xmlns:wne="http://schemas.microsoft.com/office/word/2006/wordml" xmlns:wps="http://schemas.microsoft.com/office/word/2010/wordprocessingShape" mc:Ignorable="w14 w15 w16se w16cid w16 w16cex w16sdtdh wp14">
+<w:document xmlns:wpc="http://schemas.microsoft.com/office/word/2010/wordprocessingCanvas" xmlns:cx="http://schemas.microsoft.com/office/drawing/2014/chartex" xmlns:cx1="http://schemas.microsoft.com/office/drawing/2015/9/8/chartex" xmlns:cx2="http://schemas.microsoft.com/office/drawing/2015/10/21/chartex" xmlns:cx3="http://schemas.microsoft.com/office/drawing/2016/5/9/chartex" xmlns:cx4="http://schemas.microsoft.com/office/drawing/2016/5/10/chartex" xmlns:cx5="http://schemas.microsoft.com/office/drawing/2016/5/11/chartex" xmlns:cx6="http://schemas.microsoft.com/office/drawing/2016/5/12/chartex" xmlns:cx7="http://schemas.microsoft.com/office/drawing/2016/5/13/chartex" xmlns:cx8="http://schemas.microsoft.com/office/drawing/2016/5/14/chartex" xmlns:mc="http://schemas.openxmlformats.org/markup-compatibility/2006" xmlns:aink="http://schemas.microsoft.com/office/drawing/2016/ink" xmlns:am3d="http://schemas.microsoft.com/office/drawing/2017/model3d" xmlns:o="urn:schemas-microsoft-com:office:office" xmlns:oel="http://schemas.microsoft.com/office/2019/extlst" xmlns:r="http://schemas.openxmlformats.org/officeDocument/2006/relationships" xmlns:m="http://schemas.openxmlformats.org/officeDocument/2006/math" xmlns:v="urn:schemas-microsoft-com:vml" xmlns:wp14="http://schemas.microsoft.com/office/word/2010/wordprocessingDrawing" xmlns:wp="http://schemas.openxmlformats.org/drawingml/2006/wordprocessingDrawing" xmlns:w10="urn:schemas-microsoft-com:office:word" xmlns:w="http://schemas.openxmlformats.org/wordprocessingml/2006/main" xmlns:w14="http://schemas.microsoft.com/office/word/2010/wordml" xmlns:w15="http://schemas.microsoft.com/office/word/2012/wordml" xmlns:w16cex="http://schemas.microsoft.com/office/word/2018/wordml/cex" xmlns:w16cid="http://schemas.microsoft.com/office/word/2016/wordml/cid" xmlns:w16="http://schemas.microsoft.com/office/word/2018/wordml" xmlns:w16du="http://schemas.microsoft.com/office/word/2023/wordml/word16du" xmlns:w16sdtdh="http://schemas.microsoft.com/office/word/2020/wordml/sdtdatahash" xmlns:w16se="http://schemas.microsoft.com/office/word/2015/wordml/symex" xmlns:wpg="http://schemas.microsoft.com/office/word/2010/wordprocessingGroup" xmlns:wpi="http://schemas.microsoft.com/office/word/2010/wordprocessingInk" xmlns:wne="http://schemas.microsoft.com/office/word/2006/wordml" xmlns:wps="http://schemas.microsoft.com/office/word/2010/wordprocessingShape" mc:Ignorable="w14 w15 w16se w16cid w16 w16cex w16sdtdh w16du wp14">
   <w:body>
     <w:p>
       <w:pPr>
@@ -25,12 +25,19 @@
       <w:pPr>
         <w:pStyle w:val="Heading2"/>
       </w:pPr>
+      <w:proofErr w:type="gramStart"/>
       <w:r>
         <w:t xml:space="preserve">{{ </w:t>
       </w:r>
-      <w:r>
-        <w:t>trial_court.address.county</w:t>
-      </w:r>
+      <w:proofErr w:type="spellStart"/>
+      <w:r>
+        <w:t>trial</w:t>
+      </w:r>
+      <w:proofErr w:type="gramEnd"/>
+      <w:r>
+        <w:t>_court.address.county</w:t>
+      </w:r>
+      <w:proofErr w:type="spellEnd"/>
       <w:r>
         <w:t xml:space="preserve"> }}</w:t>
       </w:r>
@@ -58,7 +65,35 @@
           <w:sz w:val="28"/>
           <w:szCs w:val="28"/>
         </w:rPr>
-        <w:t>{%p for field in divorce_with_kids_attachment.overflow() %}</w:t>
+        <w:t xml:space="preserve">{%p for field in </w:t>
+      </w:r>
+      <w:proofErr w:type="spellStart"/>
+      <w:r>
+        <w:rPr>
+          <w:rFonts w:ascii="Arial" w:hAnsi="Arial" w:cs="Arial"/>
+          <w:sz w:val="28"/>
+          <w:szCs w:val="28"/>
+        </w:rPr>
+        <w:t>divorce_with_kids_</w:t>
+      </w:r>
+      <w:proofErr w:type="gramStart"/>
+      <w:r>
+        <w:rPr>
+          <w:rFonts w:ascii="Arial" w:hAnsi="Arial" w:cs="Arial"/>
+          <w:sz w:val="28"/>
+          <w:szCs w:val="28"/>
+        </w:rPr>
+        <w:t>attachment.overflow</w:t>
+      </w:r>
+      <w:proofErr w:type="spellEnd"/>
+      <w:proofErr w:type="gramEnd"/>
+      <w:r>
+        <w:rPr>
+          <w:rFonts w:ascii="Arial" w:hAnsi="Arial" w:cs="Arial"/>
+          <w:sz w:val="28"/>
+          <w:szCs w:val="28"/>
+        </w:rPr>
+        <w:t>() %}</w:t>
       </w:r>
     </w:p>
     <w:p>
@@ -75,15 +110,80 @@
           <w:sz w:val="28"/>
           <w:szCs w:val="28"/>
         </w:rPr>
-        <w:t xml:space="preserve">{%p if field.is_object_list() %} </w:t>
+        <w:t xml:space="preserve">{%p if </w:t>
+      </w:r>
+      <w:proofErr w:type="spellStart"/>
+      <w:r>
+        <w:rPr>
+          <w:rFonts w:ascii="Arial" w:hAnsi="Arial" w:cs="Arial"/>
+          <w:sz w:val="28"/>
+          <w:szCs w:val="28"/>
+        </w:rPr>
+        <w:t>field.is_object_</w:t>
+      </w:r>
+      <w:proofErr w:type="gramStart"/>
+      <w:r>
+        <w:rPr>
+          <w:rFonts w:ascii="Arial" w:hAnsi="Arial" w:cs="Arial"/>
+          <w:sz w:val="28"/>
+          <w:szCs w:val="28"/>
+        </w:rPr>
+        <w:t>list</w:t>
+      </w:r>
+      <w:proofErr w:type="spellEnd"/>
+      <w:r>
+        <w:rPr>
+          <w:rFonts w:ascii="Arial" w:hAnsi="Arial" w:cs="Arial"/>
+          <w:sz w:val="28"/>
+          <w:szCs w:val="28"/>
+        </w:rPr>
+        <w:t>(</w:t>
+      </w:r>
+      <w:proofErr w:type="gramEnd"/>
+      <w:r>
+        <w:rPr>
+          <w:rFonts w:ascii="Arial" w:hAnsi="Arial" w:cs="Arial"/>
+          <w:sz w:val="28"/>
+          <w:szCs w:val="28"/>
+        </w:rPr>
+        <w:t>)</w:t>
+      </w:r>
+      <w:r>
+        <w:rPr>
+          <w:rFonts w:ascii="Arial" w:hAnsi="Arial" w:cs="Arial"/>
+          <w:sz w:val="28"/>
+          <w:szCs w:val="28"/>
+        </w:rPr>
+        <w:t xml:space="preserve"> </w:t>
+      </w:r>
+      <w:r>
+        <w:rPr>
+          <w:rFonts w:ascii="Arial" w:hAnsi="Arial" w:cs="Arial"/>
+          <w:sz w:val="28"/>
+          <w:szCs w:val="28"/>
+        </w:rPr>
+        <w:t xml:space="preserve">%} </w:t>
       </w:r>
     </w:p>
     <w:p>
       <w:pPr>
         <w:pStyle w:val="Heading3"/>
       </w:pPr>
-      <w:r>
-        <w:t>{{ field.label }}</w:t>
+      <w:proofErr w:type="gramStart"/>
+      <w:r>
+        <w:t xml:space="preserve">{{ </w:t>
+      </w:r>
+      <w:proofErr w:type="spellStart"/>
+      <w:r>
+        <w:t>field</w:t>
+      </w:r>
+      <w:proofErr w:type="gramEnd"/>
+      <w:r>
+        <w:t>.label</w:t>
+      </w:r>
+      <w:proofErr w:type="spellEnd"/>
+      <w:r>
+        <w:t xml:space="preserve"> }}</w:t>
       </w:r>
     </w:p>
     <w:tbl>
@@ -120,7 +220,49 @@
                 <w:sz w:val="28"/>
                 <w:szCs w:val="28"/>
               </w:rPr>
-              <w:t>{%tc for column in field.columns() %}</w:t>
+              <w:t>{%</w:t>
+            </w:r>
+            <w:proofErr w:type="spellStart"/>
+            <w:r>
+              <w:rPr>
+                <w:rFonts w:ascii="Arial" w:eastAsia="Calibri" w:hAnsi="Arial" w:cs="Arial"/>
+                <w:b/>
+                <w:sz w:val="28"/>
+                <w:szCs w:val="28"/>
+              </w:rPr>
+              <w:t>tc</w:t>
+            </w:r>
+            <w:proofErr w:type="spellEnd"/>
+            <w:r>
+              <w:rPr>
+                <w:rFonts w:ascii="Arial" w:eastAsia="Calibri" w:hAnsi="Arial" w:cs="Arial"/>
+                <w:b/>
+                <w:sz w:val="28"/>
+                <w:szCs w:val="28"/>
+              </w:rPr>
+              <w:t xml:space="preserve"> for column in </w:t>
+            </w:r>
+            <w:proofErr w:type="spellStart"/>
+            <w:proofErr w:type="gramStart"/>
+            <w:r>
+              <w:rPr>
+                <w:rFonts w:ascii="Arial" w:eastAsia="Calibri" w:hAnsi="Arial" w:cs="Arial"/>
+                <w:b/>
+                <w:sz w:val="28"/>
+                <w:szCs w:val="28"/>
+              </w:rPr>
+              <w:t>field.columns</w:t>
+            </w:r>
+            <w:proofErr w:type="spellEnd"/>
+            <w:proofErr w:type="gramEnd"/>
+            <w:r>
+              <w:rPr>
+                <w:rFonts w:ascii="Arial" w:eastAsia="Calibri" w:hAnsi="Arial" w:cs="Arial"/>
+                <w:b/>
+                <w:sz w:val="28"/>
+                <w:szCs w:val="28"/>
+              </w:rPr>
+              <w:t>() %}</w:t>
             </w:r>
           </w:p>
         </w:tc>
@@ -138,6 +280,7 @@
                 <w:szCs w:val="28"/>
               </w:rPr>
             </w:pPr>
+            <w:proofErr w:type="gramStart"/>
             <w:r>
               <w:rPr>
                 <w:rFonts w:ascii="Arial" w:eastAsia="Calibri" w:hAnsi="Arial" w:cs="Arial"/>
@@ -145,7 +288,17 @@
                 <w:sz w:val="28"/>
                 <w:szCs w:val="28"/>
               </w:rPr>
-              <w:t>{{ label(column).capitalize()</w:t>
+              <w:t>{{ label</w:t>
+            </w:r>
+            <w:proofErr w:type="gramEnd"/>
+            <w:r>
+              <w:rPr>
+                <w:rFonts w:ascii="Arial" w:eastAsia="Calibri" w:hAnsi="Arial" w:cs="Arial"/>
+                <w:b/>
+                <w:sz w:val="28"/>
+                <w:szCs w:val="28"/>
+              </w:rPr>
+              <w:t>(column).capitalize()</w:t>
             </w:r>
             <w:r>
               <w:rPr>
@@ -188,7 +341,47 @@
                 <w:sz w:val="28"/>
                 <w:szCs w:val="28"/>
               </w:rPr>
-              <w:t>{%tc endfor %}</w:t>
+              <w:t>{%</w:t>
+            </w:r>
+            <w:proofErr w:type="spellStart"/>
+            <w:r>
+              <w:rPr>
+                <w:rFonts w:ascii="Arial" w:eastAsia="Calibri" w:hAnsi="Arial" w:cs="Arial"/>
+                <w:b/>
+                <w:sz w:val="28"/>
+                <w:szCs w:val="28"/>
+              </w:rPr>
+              <w:t>tc</w:t>
+            </w:r>
+            <w:proofErr w:type="spellEnd"/>
+            <w:r>
+              <w:rPr>
+                <w:rFonts w:ascii="Arial" w:eastAsia="Calibri" w:hAnsi="Arial" w:cs="Arial"/>
+                <w:b/>
+                <w:sz w:val="28"/>
+                <w:szCs w:val="28"/>
+              </w:rPr>
+              <w:t xml:space="preserve"> </w:t>
+            </w:r>
+            <w:proofErr w:type="spellStart"/>
+            <w:r>
+              <w:rPr>
+                <w:rFonts w:ascii="Arial" w:eastAsia="Calibri" w:hAnsi="Arial" w:cs="Arial"/>
+                <w:b/>
+                <w:sz w:val="28"/>
+                <w:szCs w:val="28"/>
+              </w:rPr>
+              <w:t>endfor</w:t>
+            </w:r>
+            <w:proofErr w:type="spellEnd"/>
+            <w:r>
+              <w:rPr>
+                <w:rFonts w:ascii="Arial" w:eastAsia="Calibri" w:hAnsi="Arial" w:cs="Arial"/>
+                <w:b/>
+                <w:sz w:val="28"/>
+                <w:szCs w:val="28"/>
+              </w:rPr>
+              <w:t xml:space="preserve"> %}</w:t>
             </w:r>
           </w:p>
         </w:tc>
@@ -213,7 +406,35 @@
                 <w:sz w:val="24"/>
                 <w:szCs w:val="24"/>
               </w:rPr>
-              <w:t>{%tr for row in field.overflow_value() %}</w:t>
+              <w:t xml:space="preserve">{%tr for row in </w:t>
+            </w:r>
+            <w:proofErr w:type="spellStart"/>
+            <w:proofErr w:type="gramStart"/>
+            <w:r>
+              <w:rPr>
+                <w:rFonts w:ascii="Arial" w:eastAsia="Calibri" w:hAnsi="Arial" w:cs="Arial"/>
+                <w:sz w:val="24"/>
+                <w:szCs w:val="24"/>
+              </w:rPr>
+              <w:t>field.overflow</w:t>
+            </w:r>
+            <w:proofErr w:type="gramEnd"/>
+            <w:r>
+              <w:rPr>
+                <w:rFonts w:ascii="Arial" w:eastAsia="Calibri" w:hAnsi="Arial" w:cs="Arial"/>
+                <w:sz w:val="24"/>
+                <w:szCs w:val="24"/>
+              </w:rPr>
+              <w:t>_value</w:t>
+            </w:r>
+            <w:proofErr w:type="spellEnd"/>
+            <w:r>
+              <w:rPr>
+                <w:rFonts w:ascii="Arial" w:eastAsia="Calibri" w:hAnsi="Arial" w:cs="Arial"/>
+                <w:sz w:val="24"/>
+                <w:szCs w:val="24"/>
+              </w:rPr>
+              <w:t>() %}</w:t>
             </w:r>
           </w:p>
         </w:tc>
@@ -268,7 +489,45 @@
                 <w:sz w:val="24"/>
                 <w:szCs w:val="24"/>
               </w:rPr>
-              <w:t>{%tc for column in field.columns() %}</w:t>
+              <w:t>{%</w:t>
+            </w:r>
+            <w:proofErr w:type="spellStart"/>
+            <w:r>
+              <w:rPr>
+                <w:rFonts w:ascii="Arial" w:eastAsia="Calibri" w:hAnsi="Arial" w:cs="Arial"/>
+                <w:sz w:val="24"/>
+                <w:szCs w:val="24"/>
+              </w:rPr>
+              <w:t>tc</w:t>
+            </w:r>
+            <w:proofErr w:type="spellEnd"/>
+            <w:r>
+              <w:rPr>
+                <w:rFonts w:ascii="Arial" w:eastAsia="Calibri" w:hAnsi="Arial" w:cs="Arial"/>
+                <w:sz w:val="24"/>
+                <w:szCs w:val="24"/>
+              </w:rPr>
+              <w:t xml:space="preserve"> for column in </w:t>
+            </w:r>
+            <w:proofErr w:type="spellStart"/>
+            <w:proofErr w:type="gramStart"/>
+            <w:r>
+              <w:rPr>
+                <w:rFonts w:ascii="Arial" w:eastAsia="Calibri" w:hAnsi="Arial" w:cs="Arial"/>
+                <w:sz w:val="24"/>
+                <w:szCs w:val="24"/>
+              </w:rPr>
+              <w:t>field.columns</w:t>
+            </w:r>
+            <w:proofErr w:type="spellEnd"/>
+            <w:proofErr w:type="gramEnd"/>
+            <w:r>
+              <w:rPr>
+                <w:rFonts w:ascii="Arial" w:eastAsia="Calibri" w:hAnsi="Arial" w:cs="Arial"/>
+                <w:sz w:val="24"/>
+                <w:szCs w:val="24"/>
+              </w:rPr>
+              <w:t>() %}</w:t>
             </w:r>
           </w:p>
         </w:tc>
@@ -285,13 +544,33 @@
                 <w:szCs w:val="24"/>
               </w:rPr>
             </w:pPr>
+            <w:proofErr w:type="gramStart"/>
             <w:r>
               <w:rPr>
                 <w:rFonts w:ascii="Arial" w:eastAsia="Calibri" w:hAnsi="Arial" w:cs="Arial"/>
                 <w:sz w:val="24"/>
                 <w:szCs w:val="24"/>
               </w:rPr>
-              <w:t>{{ safeattr(row, key(column))</w:t>
+              <w:t xml:space="preserve">{{ </w:t>
+            </w:r>
+            <w:proofErr w:type="spellStart"/>
+            <w:r>
+              <w:rPr>
+                <w:rFonts w:ascii="Arial" w:eastAsia="Calibri" w:hAnsi="Arial" w:cs="Arial"/>
+                <w:sz w:val="24"/>
+                <w:szCs w:val="24"/>
+              </w:rPr>
+              <w:t>safeattr</w:t>
+            </w:r>
+            <w:proofErr w:type="spellEnd"/>
+            <w:proofErr w:type="gramEnd"/>
+            <w:r>
+              <w:rPr>
+                <w:rFonts w:ascii="Arial" w:eastAsia="Calibri" w:hAnsi="Arial" w:cs="Arial"/>
+                <w:sz w:val="24"/>
+                <w:szCs w:val="24"/>
+              </w:rPr>
+              <w:t>(row, key(column))</w:t>
             </w:r>
             <w:r>
               <w:rPr>
@@ -331,7 +610,43 @@
                 <w:sz w:val="24"/>
                 <w:szCs w:val="24"/>
               </w:rPr>
-              <w:t>{%tc endfor %}</w:t>
+              <w:t>{%</w:t>
+            </w:r>
+            <w:proofErr w:type="spellStart"/>
+            <w:r>
+              <w:rPr>
+                <w:rFonts w:ascii="Arial" w:eastAsia="Calibri" w:hAnsi="Arial" w:cs="Arial"/>
+                <w:sz w:val="24"/>
+                <w:szCs w:val="24"/>
+              </w:rPr>
+              <w:t>tc</w:t>
+            </w:r>
+            <w:proofErr w:type="spellEnd"/>
+            <w:r>
+              <w:rPr>
+                <w:rFonts w:ascii="Arial" w:eastAsia="Calibri" w:hAnsi="Arial" w:cs="Arial"/>
+                <w:sz w:val="24"/>
+                <w:szCs w:val="24"/>
+              </w:rPr>
+              <w:t xml:space="preserve"> </w:t>
+            </w:r>
+            <w:proofErr w:type="spellStart"/>
+            <w:r>
+              <w:rPr>
+                <w:rFonts w:ascii="Arial" w:eastAsia="Calibri" w:hAnsi="Arial" w:cs="Arial"/>
+                <w:sz w:val="24"/>
+                <w:szCs w:val="24"/>
+              </w:rPr>
+              <w:t>endfor</w:t>
+            </w:r>
+            <w:proofErr w:type="spellEnd"/>
+            <w:r>
+              <w:rPr>
+                <w:rFonts w:ascii="Arial" w:eastAsia="Calibri" w:hAnsi="Arial" w:cs="Arial"/>
+                <w:sz w:val="24"/>
+                <w:szCs w:val="24"/>
+              </w:rPr>
+              <w:t xml:space="preserve"> %}</w:t>
             </w:r>
           </w:p>
         </w:tc>
@@ -356,7 +671,25 @@
                 <w:sz w:val="24"/>
                 <w:szCs w:val="24"/>
               </w:rPr>
-              <w:t>{%tr endfor %}</w:t>
+              <w:t xml:space="preserve">{%tr </w:t>
+            </w:r>
+            <w:proofErr w:type="spellStart"/>
+            <w:r>
+              <w:rPr>
+                <w:rFonts w:ascii="Arial" w:eastAsia="Calibri" w:hAnsi="Arial" w:cs="Arial"/>
+                <w:sz w:val="24"/>
+                <w:szCs w:val="24"/>
+              </w:rPr>
+              <w:t>endfor</w:t>
+            </w:r>
+            <w:proofErr w:type="spellEnd"/>
+            <w:r>
+              <w:rPr>
+                <w:rFonts w:ascii="Arial" w:eastAsia="Calibri" w:hAnsi="Arial" w:cs="Arial"/>
+                <w:sz w:val="24"/>
+                <w:szCs w:val="24"/>
+              </w:rPr>
+              <w:t xml:space="preserve"> %}</w:t>
             </w:r>
           </w:p>
         </w:tc>
@@ -406,15 +739,692 @@
           <w:sz w:val="28"/>
           <w:szCs w:val="28"/>
         </w:rPr>
-        <w:t>{%p elif field.is_list() %}</w:t>
-      </w:r>
+        <w:t xml:space="preserve">{%p </w:t>
+      </w:r>
+      <w:proofErr w:type="spellStart"/>
+      <w:r>
+        <w:rPr>
+          <w:rFonts w:ascii="Arial" w:hAnsi="Arial" w:cs="Arial"/>
+          <w:sz w:val="28"/>
+          <w:szCs w:val="28"/>
+        </w:rPr>
+        <w:t>elif</w:t>
+      </w:r>
+      <w:proofErr w:type="spellEnd"/>
+      <w:r>
+        <w:rPr>
+          <w:rFonts w:ascii="Arial" w:hAnsi="Arial" w:cs="Arial"/>
+          <w:sz w:val="28"/>
+          <w:szCs w:val="28"/>
+        </w:rPr>
+        <w:t xml:space="preserve"> </w:t>
+      </w:r>
+      <w:proofErr w:type="spellStart"/>
+      <w:proofErr w:type="gramStart"/>
+      <w:r>
+        <w:rPr>
+          <w:rFonts w:ascii="Arial" w:hAnsi="Arial" w:cs="Arial"/>
+          <w:sz w:val="28"/>
+          <w:szCs w:val="28"/>
+        </w:rPr>
+        <w:t>field.field</w:t>
+      </w:r>
+      <w:proofErr w:type="gramEnd"/>
+      <w:r>
+        <w:rPr>
+          <w:rFonts w:ascii="Arial" w:hAnsi="Arial" w:cs="Arial"/>
+          <w:sz w:val="28"/>
+          <w:szCs w:val="28"/>
+        </w:rPr>
+        <w:t>_name</w:t>
+      </w:r>
+      <w:proofErr w:type="spellEnd"/>
+      <w:r>
+        <w:rPr>
+          <w:rFonts w:ascii="Arial" w:hAnsi="Arial" w:cs="Arial"/>
+          <w:sz w:val="28"/>
+          <w:szCs w:val="28"/>
+        </w:rPr>
+        <w:t xml:space="preserve"> == "</w:t>
+      </w:r>
+      <w:proofErr w:type="spellStart"/>
+      <w:r>
+        <w:rPr>
+          <w:rFonts w:ascii="Arial" w:hAnsi="Arial" w:cs="Arial"/>
+          <w:sz w:val="28"/>
+          <w:szCs w:val="28"/>
+        </w:rPr>
+        <w:t>child_custody</w:t>
+      </w:r>
+      <w:proofErr w:type="spellEnd"/>
+      <w:r>
+        <w:rPr>
+          <w:rFonts w:ascii="Arial" w:hAnsi="Arial" w:cs="Arial"/>
+          <w:sz w:val="28"/>
+          <w:szCs w:val="28"/>
+        </w:rPr>
+        <w:t>"</w:t>
+      </w:r>
+      <w:r>
+        <w:rPr>
+          <w:rFonts w:ascii="Arial" w:hAnsi="Arial" w:cs="Arial"/>
+          <w:sz w:val="28"/>
+          <w:szCs w:val="28"/>
+        </w:rPr>
+        <w:t xml:space="preserve"> %}</w:t>
+      </w:r>
+    </w:p>
+    <w:tbl>
+      <w:tblPr>
+        <w:tblStyle w:val="TableGrid"/>
+        <w:tblW w:w="0" w:type="auto"/>
+        <w:tblLook w:val="04A0" w:firstRow="1" w:lastRow="0" w:firstColumn="1" w:lastColumn="0" w:noHBand="0" w:noVBand="1"/>
+      </w:tblPr>
+      <w:tblGrid>
+        <w:gridCol w:w="4135"/>
+        <w:gridCol w:w="5935"/>
+      </w:tblGrid>
+      <w:tr>
+        <w:tc>
+          <w:tcPr>
+            <w:tcW w:w="4135" w:type="dxa"/>
+          </w:tcPr>
+          <w:p>
+            <w:pPr>
+              <w:rPr>
+                <w:rFonts w:ascii="Arial" w:hAnsi="Arial" w:cs="Arial"/>
+                <w:sz w:val="28"/>
+                <w:szCs w:val="28"/>
+              </w:rPr>
+            </w:pPr>
+          </w:p>
+        </w:tc>
+        <w:tc>
+          <w:tcPr>
+            <w:tcW w:w="5935" w:type="dxa"/>
+          </w:tcPr>
+          <w:p>
+            <w:pPr>
+              <w:rPr>
+                <w:rFonts w:ascii="Arial" w:hAnsi="Arial" w:cs="Arial"/>
+                <w:b/>
+                <w:bCs/>
+                <w:sz w:val="28"/>
+                <w:szCs w:val="28"/>
+              </w:rPr>
+            </w:pPr>
+            <w:r>
+              <w:rPr>
+                <w:rFonts w:ascii="Arial" w:hAnsi="Arial" w:cs="Arial"/>
+                <w:b/>
+                <w:bCs/>
+                <w:sz w:val="28"/>
+                <w:szCs w:val="28"/>
+              </w:rPr>
+              <w:t>Explanation</w:t>
+            </w:r>
+          </w:p>
+        </w:tc>
+      </w:tr>
+      <w:tr>
+        <w:tc>
+          <w:tcPr>
+            <w:tcW w:w="4135" w:type="dxa"/>
+          </w:tcPr>
+          <w:p>
+            <w:pPr>
+              <w:rPr>
+                <w:rFonts w:ascii="Arial" w:hAnsi="Arial" w:cs="Arial"/>
+                <w:sz w:val="28"/>
+                <w:szCs w:val="28"/>
+              </w:rPr>
+            </w:pPr>
+            <w:r>
+              <w:rPr>
+                <w:rFonts w:ascii="Arial" w:hAnsi="Arial" w:cs="Arial"/>
+                <w:sz w:val="28"/>
+                <w:szCs w:val="28"/>
+              </w:rPr>
+              <w:t>{%tr if participations %}</w:t>
+            </w:r>
+          </w:p>
+        </w:tc>
+        <w:tc>
+          <w:tcPr>
+            <w:tcW w:w="5935" w:type="dxa"/>
+          </w:tcPr>
+          <w:p>
+            <w:pPr>
+              <w:rPr>
+                <w:rFonts w:ascii="Arial" w:hAnsi="Arial" w:cs="Arial"/>
+                <w:sz w:val="28"/>
+                <w:szCs w:val="28"/>
+              </w:rPr>
+            </w:pPr>
+          </w:p>
+        </w:tc>
+      </w:tr>
+      <w:tr>
+        <w:tc>
+          <w:tcPr>
+            <w:tcW w:w="4135" w:type="dxa"/>
+          </w:tcPr>
+          <w:p>
+            <w:pPr>
+              <w:rPr>
+                <w:rFonts w:ascii="Arial" w:hAnsi="Arial" w:cs="Arial"/>
+                <w:sz w:val="28"/>
+                <w:szCs w:val="28"/>
+              </w:rPr>
+            </w:pPr>
+            <w:r>
+              <w:rPr>
+                <w:rFonts w:ascii="Arial" w:hAnsi="Arial" w:cs="Arial"/>
+                <w:sz w:val="28"/>
+                <w:szCs w:val="28"/>
+              </w:rPr>
+              <w:t>I have participated as a party, witness, or in some other way in a court case about the custody of this child or these children in Vermont or another state.</w:t>
+            </w:r>
+          </w:p>
+        </w:tc>
+        <w:tc>
+          <w:tcPr>
+            <w:tcW w:w="5935" w:type="dxa"/>
+          </w:tcPr>
+          <w:p>
+            <w:pPr>
+              <w:rPr>
+                <w:rFonts w:ascii="Arial" w:hAnsi="Arial" w:cs="Arial"/>
+                <w:sz w:val="28"/>
+                <w:szCs w:val="28"/>
+              </w:rPr>
+            </w:pPr>
+            <w:proofErr w:type="gramStart"/>
+            <w:r>
+              <w:rPr>
+                <w:rFonts w:ascii="Arial" w:hAnsi="Arial" w:cs="Arial"/>
+                <w:sz w:val="28"/>
+                <w:szCs w:val="28"/>
+              </w:rPr>
+              <w:t xml:space="preserve">{{ </w:t>
+            </w:r>
+            <w:proofErr w:type="spellStart"/>
+            <w:r>
+              <w:rPr>
+                <w:rFonts w:ascii="Arial" w:hAnsi="Arial" w:cs="Arial"/>
+                <w:sz w:val="28"/>
+                <w:szCs w:val="28"/>
+              </w:rPr>
+              <w:t>child</w:t>
+            </w:r>
+            <w:proofErr w:type="gramEnd"/>
+            <w:r>
+              <w:rPr>
+                <w:rFonts w:ascii="Arial" w:hAnsi="Arial" w:cs="Arial"/>
+                <w:sz w:val="28"/>
+                <w:szCs w:val="28"/>
+              </w:rPr>
+              <w:t>_custody</w:t>
+            </w:r>
+            <w:proofErr w:type="spellEnd"/>
+            <w:r>
+              <w:rPr>
+                <w:rFonts w:ascii="Arial" w:hAnsi="Arial" w:cs="Arial"/>
+                <w:sz w:val="28"/>
+                <w:szCs w:val="28"/>
+              </w:rPr>
+              <w:t>[0].explanation }}</w:t>
+            </w:r>
+          </w:p>
+        </w:tc>
+      </w:tr>
+      <w:tr>
+        <w:tc>
+          <w:tcPr>
+            <w:tcW w:w="4135" w:type="dxa"/>
+          </w:tcPr>
+          <w:p>
+            <w:pPr>
+              <w:rPr>
+                <w:rFonts w:ascii="Arial" w:hAnsi="Arial" w:cs="Arial"/>
+                <w:sz w:val="28"/>
+                <w:szCs w:val="28"/>
+              </w:rPr>
+            </w:pPr>
+            <w:r>
+              <w:rPr>
+                <w:rFonts w:ascii="Arial" w:hAnsi="Arial" w:cs="Arial"/>
+                <w:sz w:val="28"/>
+                <w:szCs w:val="28"/>
+              </w:rPr>
+              <w:t>{%tr endif %}</w:t>
+            </w:r>
+          </w:p>
+        </w:tc>
+        <w:tc>
+          <w:tcPr>
+            <w:tcW w:w="5935" w:type="dxa"/>
+          </w:tcPr>
+          <w:p>
+            <w:pPr>
+              <w:rPr>
+                <w:rFonts w:ascii="Arial" w:hAnsi="Arial" w:cs="Arial"/>
+                <w:sz w:val="28"/>
+                <w:szCs w:val="28"/>
+              </w:rPr>
+            </w:pPr>
+          </w:p>
+        </w:tc>
+      </w:tr>
+      <w:tr>
+        <w:tc>
+          <w:tcPr>
+            <w:tcW w:w="4135" w:type="dxa"/>
+          </w:tcPr>
+          <w:p>
+            <w:pPr>
+              <w:rPr>
+                <w:rFonts w:ascii="Arial" w:hAnsi="Arial" w:cs="Arial"/>
+                <w:sz w:val="28"/>
+                <w:szCs w:val="28"/>
+              </w:rPr>
+            </w:pPr>
+            <w:r>
+              <w:rPr>
+                <w:rFonts w:ascii="Arial" w:hAnsi="Arial" w:cs="Arial"/>
+                <w:sz w:val="28"/>
+                <w:szCs w:val="28"/>
+              </w:rPr>
+              <w:t>{%tr if information %}</w:t>
+            </w:r>
+          </w:p>
+        </w:tc>
+        <w:tc>
+          <w:tcPr>
+            <w:tcW w:w="5935" w:type="dxa"/>
+          </w:tcPr>
+          <w:p>
+            <w:pPr>
+              <w:rPr>
+                <w:rFonts w:ascii="Arial" w:hAnsi="Arial" w:cs="Arial"/>
+                <w:sz w:val="28"/>
+                <w:szCs w:val="28"/>
+              </w:rPr>
+            </w:pPr>
+            <w:proofErr w:type="gramStart"/>
+            <w:r>
+              <w:rPr>
+                <w:rFonts w:ascii="Arial" w:hAnsi="Arial" w:cs="Arial"/>
+                <w:sz w:val="28"/>
+                <w:szCs w:val="28"/>
+              </w:rPr>
+              <w:t xml:space="preserve">{{ </w:t>
+            </w:r>
+            <w:proofErr w:type="spellStart"/>
+            <w:r>
+              <w:rPr>
+                <w:rFonts w:ascii="Arial" w:hAnsi="Arial" w:cs="Arial"/>
+                <w:sz w:val="28"/>
+                <w:szCs w:val="28"/>
+              </w:rPr>
+              <w:t>child</w:t>
+            </w:r>
+            <w:proofErr w:type="gramEnd"/>
+            <w:r>
+              <w:rPr>
+                <w:rFonts w:ascii="Arial" w:hAnsi="Arial" w:cs="Arial"/>
+                <w:sz w:val="28"/>
+                <w:szCs w:val="28"/>
+              </w:rPr>
+              <w:t>_custody</w:t>
+            </w:r>
+            <w:proofErr w:type="spellEnd"/>
+            <w:r>
+              <w:rPr>
+                <w:rFonts w:ascii="Arial" w:hAnsi="Arial" w:cs="Arial"/>
+                <w:sz w:val="28"/>
+                <w:szCs w:val="28"/>
+              </w:rPr>
+              <w:t>[1].explanation }}</w:t>
+            </w:r>
+          </w:p>
+        </w:tc>
+      </w:tr>
+      <w:tr>
+        <w:tc>
+          <w:tcPr>
+            <w:tcW w:w="4135" w:type="dxa"/>
+          </w:tcPr>
+          <w:p>
+            <w:pPr>
+              <w:rPr>
+                <w:rFonts w:ascii="Arial" w:hAnsi="Arial" w:cs="Arial"/>
+                <w:sz w:val="28"/>
+                <w:szCs w:val="28"/>
+              </w:rPr>
+            </w:pPr>
+            <w:r>
+              <w:rPr>
+                <w:rFonts w:ascii="Arial" w:hAnsi="Arial" w:cs="Arial"/>
+                <w:sz w:val="28"/>
+                <w:szCs w:val="28"/>
+              </w:rPr>
+              <w:t xml:space="preserve">I have information about a case concerning this child or these children that is now pending in </w:t>
+            </w:r>
+            <w:r>
+              <w:rPr>
+                <w:rFonts w:ascii="Arial" w:hAnsi="Arial" w:cs="Arial"/>
+                <w:sz w:val="28"/>
+                <w:szCs w:val="28"/>
+              </w:rPr>
+              <w:lastRenderedPageBreak/>
+              <w:t>a Vermont court or a court in another state.</w:t>
+            </w:r>
+          </w:p>
+        </w:tc>
+        <w:tc>
+          <w:tcPr>
+            <w:tcW w:w="5935" w:type="dxa"/>
+          </w:tcPr>
+          <w:p>
+            <w:pPr>
+              <w:rPr>
+                <w:rFonts w:ascii="Arial" w:hAnsi="Arial" w:cs="Arial"/>
+                <w:sz w:val="28"/>
+                <w:szCs w:val="28"/>
+              </w:rPr>
+            </w:pPr>
+          </w:p>
+        </w:tc>
+      </w:tr>
+      <w:tr>
+        <w:tc>
+          <w:tcPr>
+            <w:tcW w:w="4135" w:type="dxa"/>
+          </w:tcPr>
+          <w:p>
+            <w:pPr>
+              <w:rPr>
+                <w:rFonts w:ascii="Arial" w:hAnsi="Arial" w:cs="Arial"/>
+                <w:sz w:val="28"/>
+                <w:szCs w:val="28"/>
+              </w:rPr>
+            </w:pPr>
+            <w:r>
+              <w:rPr>
+                <w:rFonts w:ascii="Arial" w:hAnsi="Arial" w:cs="Arial"/>
+                <w:sz w:val="28"/>
+                <w:szCs w:val="28"/>
+              </w:rPr>
+              <w:t>{%tr endif %}</w:t>
+            </w:r>
+          </w:p>
+        </w:tc>
+        <w:tc>
+          <w:tcPr>
+            <w:tcW w:w="5935" w:type="dxa"/>
+          </w:tcPr>
+          <w:p>
+            <w:pPr>
+              <w:rPr>
+                <w:rFonts w:ascii="Arial" w:hAnsi="Arial" w:cs="Arial"/>
+                <w:sz w:val="28"/>
+                <w:szCs w:val="28"/>
+              </w:rPr>
+            </w:pPr>
+          </w:p>
+        </w:tc>
+      </w:tr>
+      <w:tr>
+        <w:tc>
+          <w:tcPr>
+            <w:tcW w:w="4135" w:type="dxa"/>
+          </w:tcPr>
+          <w:p>
+            <w:pPr>
+              <w:rPr>
+                <w:rFonts w:ascii="Arial" w:hAnsi="Arial" w:cs="Arial"/>
+                <w:sz w:val="28"/>
+                <w:szCs w:val="28"/>
+              </w:rPr>
+            </w:pPr>
+            <w:r>
+              <w:rPr>
+                <w:rFonts w:ascii="Arial" w:hAnsi="Arial" w:cs="Arial"/>
+                <w:sz w:val="28"/>
+                <w:szCs w:val="28"/>
+              </w:rPr>
+              <w:t>{%tr if knowledge %}</w:t>
+            </w:r>
+          </w:p>
+        </w:tc>
+        <w:tc>
+          <w:tcPr>
+            <w:tcW w:w="5935" w:type="dxa"/>
+          </w:tcPr>
+          <w:p>
+            <w:pPr>
+              <w:rPr>
+                <w:rFonts w:ascii="Arial" w:hAnsi="Arial" w:cs="Arial"/>
+                <w:sz w:val="28"/>
+                <w:szCs w:val="28"/>
+              </w:rPr>
+            </w:pPr>
+          </w:p>
+        </w:tc>
+      </w:tr>
+      <w:tr>
+        <w:tc>
+          <w:tcPr>
+            <w:tcW w:w="4135" w:type="dxa"/>
+          </w:tcPr>
+          <w:p>
+            <w:pPr>
+              <w:rPr>
+                <w:rFonts w:ascii="Arial" w:hAnsi="Arial" w:cs="Arial"/>
+                <w:sz w:val="28"/>
+                <w:szCs w:val="28"/>
+              </w:rPr>
+            </w:pPr>
+            <w:r>
+              <w:rPr>
+                <w:rFonts w:ascii="Arial" w:hAnsi="Arial" w:cs="Arial"/>
+                <w:sz w:val="28"/>
+                <w:szCs w:val="28"/>
+              </w:rPr>
+              <w:t>I have knowledge about a person who is not a party to this case who has physical custody of this child or these children or who claims to have custody of or visitation rights to this child or these children.</w:t>
+            </w:r>
+          </w:p>
+        </w:tc>
+        <w:tc>
+          <w:tcPr>
+            <w:tcW w:w="5935" w:type="dxa"/>
+          </w:tcPr>
+          <w:p>
+            <w:pPr>
+              <w:rPr>
+                <w:rFonts w:ascii="Arial" w:hAnsi="Arial" w:cs="Arial"/>
+                <w:sz w:val="28"/>
+                <w:szCs w:val="28"/>
+              </w:rPr>
+            </w:pPr>
+            <w:proofErr w:type="gramStart"/>
+            <w:r>
+              <w:rPr>
+                <w:rFonts w:ascii="Arial" w:hAnsi="Arial" w:cs="Arial"/>
+                <w:sz w:val="28"/>
+                <w:szCs w:val="28"/>
+              </w:rPr>
+              <w:t xml:space="preserve">{{ </w:t>
+            </w:r>
+            <w:proofErr w:type="spellStart"/>
+            <w:r>
+              <w:rPr>
+                <w:rFonts w:ascii="Arial" w:hAnsi="Arial" w:cs="Arial"/>
+                <w:sz w:val="28"/>
+                <w:szCs w:val="28"/>
+              </w:rPr>
+              <w:t>child</w:t>
+            </w:r>
+            <w:proofErr w:type="gramEnd"/>
+            <w:r>
+              <w:rPr>
+                <w:rFonts w:ascii="Arial" w:hAnsi="Arial" w:cs="Arial"/>
+                <w:sz w:val="28"/>
+                <w:szCs w:val="28"/>
+              </w:rPr>
+              <w:t>_custody</w:t>
+            </w:r>
+            <w:proofErr w:type="spellEnd"/>
+            <w:r>
+              <w:rPr>
+                <w:rFonts w:ascii="Arial" w:hAnsi="Arial" w:cs="Arial"/>
+                <w:sz w:val="28"/>
+                <w:szCs w:val="28"/>
+              </w:rPr>
+              <w:t>[2].explanation }}</w:t>
+            </w:r>
+          </w:p>
+        </w:tc>
+      </w:tr>
+      <w:tr>
+        <w:tc>
+          <w:tcPr>
+            <w:tcW w:w="4135" w:type="dxa"/>
+          </w:tcPr>
+          <w:p>
+            <w:pPr>
+              <w:rPr>
+                <w:rFonts w:ascii="Arial" w:hAnsi="Arial" w:cs="Arial"/>
+                <w:sz w:val="28"/>
+                <w:szCs w:val="28"/>
+              </w:rPr>
+            </w:pPr>
+            <w:r>
+              <w:rPr>
+                <w:rFonts w:ascii="Arial" w:hAnsi="Arial" w:cs="Arial"/>
+                <w:sz w:val="28"/>
+                <w:szCs w:val="28"/>
+              </w:rPr>
+              <w:t>{%tr endif %}</w:t>
+            </w:r>
+          </w:p>
+        </w:tc>
+        <w:tc>
+          <w:tcPr>
+            <w:tcW w:w="5935" w:type="dxa"/>
+          </w:tcPr>
+          <w:p>
+            <w:pPr>
+              <w:rPr>
+                <w:rFonts w:ascii="Arial" w:hAnsi="Arial" w:cs="Arial"/>
+                <w:sz w:val="28"/>
+                <w:szCs w:val="28"/>
+              </w:rPr>
+            </w:pPr>
+          </w:p>
+        </w:tc>
+      </w:tr>
+    </w:tbl>
+    <w:p>
+      <w:pPr>
+        <w:rPr>
+          <w:rFonts w:ascii="Arial" w:hAnsi="Arial" w:cs="Arial"/>
+          <w:sz w:val="28"/>
+          <w:szCs w:val="28"/>
+        </w:rPr>
+      </w:pPr>
     </w:p>
     <w:p>
       <w:pPr>
+        <w:rPr>
+          <w:rFonts w:ascii="Arial" w:hAnsi="Arial" w:cs="Arial"/>
+          <w:sz w:val="28"/>
+          <w:szCs w:val="28"/>
+        </w:rPr>
+      </w:pPr>
+      <w:r>
+        <w:rPr>
+          <w:rFonts w:ascii="Arial" w:hAnsi="Arial" w:cs="Arial"/>
+          <w:sz w:val="28"/>
+          <w:szCs w:val="28"/>
+        </w:rPr>
+        <w:t xml:space="preserve">{%p </w:t>
+      </w:r>
+      <w:proofErr w:type="spellStart"/>
+      <w:r>
+        <w:rPr>
+          <w:rFonts w:ascii="Arial" w:hAnsi="Arial" w:cs="Arial"/>
+          <w:sz w:val="28"/>
+          <w:szCs w:val="28"/>
+        </w:rPr>
+        <w:t>elif</w:t>
+      </w:r>
+      <w:proofErr w:type="spellEnd"/>
+      <w:r>
+        <w:rPr>
+          <w:rFonts w:ascii="Arial" w:hAnsi="Arial" w:cs="Arial"/>
+          <w:sz w:val="28"/>
+          <w:szCs w:val="28"/>
+        </w:rPr>
+        <w:t xml:space="preserve"> </w:t>
+      </w:r>
+      <w:proofErr w:type="spellStart"/>
+      <w:r>
+        <w:rPr>
+          <w:rFonts w:ascii="Arial" w:hAnsi="Arial" w:cs="Arial"/>
+          <w:sz w:val="28"/>
+          <w:szCs w:val="28"/>
+        </w:rPr>
+        <w:t>field.is_</w:t>
+      </w:r>
+      <w:proofErr w:type="gramStart"/>
+      <w:r>
+        <w:rPr>
+          <w:rFonts w:ascii="Arial" w:hAnsi="Arial" w:cs="Arial"/>
+          <w:sz w:val="28"/>
+          <w:szCs w:val="28"/>
+        </w:rPr>
+        <w:t>list</w:t>
+      </w:r>
+      <w:proofErr w:type="spellEnd"/>
+      <w:r>
+        <w:rPr>
+          <w:rFonts w:ascii="Arial" w:hAnsi="Arial" w:cs="Arial"/>
+          <w:sz w:val="28"/>
+          <w:szCs w:val="28"/>
+        </w:rPr>
+        <w:t>(</w:t>
+      </w:r>
+      <w:proofErr w:type="gramEnd"/>
+      <w:r>
+        <w:rPr>
+          <w:rFonts w:ascii="Arial" w:hAnsi="Arial" w:cs="Arial"/>
+          <w:sz w:val="28"/>
+          <w:szCs w:val="28"/>
+        </w:rPr>
+        <w:t>) %}</w:t>
+      </w:r>
+    </w:p>
+    <w:p>
+      <w:pPr>
         <w:pStyle w:val="Heading3"/>
       </w:pPr>
-      <w:r>
-        <w:t>{{ field.label }}</w:t>
+      <w:proofErr w:type="gramStart"/>
+      <w:r>
+        <w:t xml:space="preserve">{{ </w:t>
+      </w:r>
+      <w:proofErr w:type="spellStart"/>
+      <w:r>
+        <w:t>field</w:t>
+      </w:r>
+      <w:proofErr w:type="gramEnd"/>
+      <w:r>
+        <w:t>.label</w:t>
+      </w:r>
+      <w:proofErr w:type="spellEnd"/>
+      <w:r>
+        <w:t xml:space="preserve"> }}</w:t>
       </w:r>
     </w:p>
     <w:p>
@@ -436,7 +1446,35 @@
           <w:sz w:val="24"/>
           <w:szCs w:val="24"/>
         </w:rPr>
-        <w:t>{%p for item in field.overflow_value() %}</w:t>
+        <w:t xml:space="preserve">{%p for item in </w:t>
+      </w:r>
+      <w:proofErr w:type="spellStart"/>
+      <w:proofErr w:type="gramStart"/>
+      <w:r>
+        <w:rPr>
+          <w:rFonts w:ascii="Arial" w:hAnsi="Arial" w:cs="Arial"/>
+          <w:sz w:val="24"/>
+          <w:szCs w:val="24"/>
+        </w:rPr>
+        <w:t>field.overflow</w:t>
+      </w:r>
+      <w:proofErr w:type="gramEnd"/>
+      <w:r>
+        <w:rPr>
+          <w:rFonts w:ascii="Arial" w:hAnsi="Arial" w:cs="Arial"/>
+          <w:sz w:val="24"/>
+          <w:szCs w:val="24"/>
+        </w:rPr>
+        <w:t>_value</w:t>
+      </w:r>
+      <w:proofErr w:type="spellEnd"/>
+      <w:r>
+        <w:rPr>
+          <w:rFonts w:ascii="Arial" w:hAnsi="Arial" w:cs="Arial"/>
+          <w:sz w:val="24"/>
+          <w:szCs w:val="24"/>
+        </w:rPr>
+        <w:t>() %}</w:t>
       </w:r>
     </w:p>
     <w:p>
@@ -452,13 +1490,23 @@
           <w:szCs w:val="24"/>
         </w:rPr>
       </w:pPr>
+      <w:proofErr w:type="gramStart"/>
       <w:r>
         <w:rPr>
           <w:rFonts w:ascii="Arial" w:hAnsi="Arial" w:cs="Arial"/>
           <w:sz w:val="24"/>
           <w:szCs w:val="24"/>
         </w:rPr>
-        <w:t>{{ item }}</w:t>
+        <w:t>{{ item</w:t>
+      </w:r>
+      <w:proofErr w:type="gramEnd"/>
+      <w:r>
+        <w:rPr>
+          <w:rFonts w:ascii="Arial" w:hAnsi="Arial" w:cs="Arial"/>
+          <w:sz w:val="24"/>
+          <w:szCs w:val="24"/>
+        </w:rPr>
+        <w:t xml:space="preserve"> }}</w:t>
       </w:r>
     </w:p>
     <w:p>
@@ -480,7 +1528,25 @@
           <w:sz w:val="24"/>
           <w:szCs w:val="24"/>
         </w:rPr>
-        <w:t>{%p endfor %}</w:t>
+        <w:t xml:space="preserve">{%p </w:t>
+      </w:r>
+      <w:proofErr w:type="spellStart"/>
+      <w:r>
+        <w:rPr>
+          <w:rFonts w:ascii="Arial" w:hAnsi="Arial" w:cs="Arial"/>
+          <w:sz w:val="24"/>
+          <w:szCs w:val="24"/>
+        </w:rPr>
+        <w:t>endfor</w:t>
+      </w:r>
+      <w:proofErr w:type="spellEnd"/>
+      <w:r>
+        <w:rPr>
+          <w:rFonts w:ascii="Arial" w:hAnsi="Arial" w:cs="Arial"/>
+          <w:sz w:val="24"/>
+          <w:szCs w:val="24"/>
+        </w:rPr>
+        <w:t xml:space="preserve"> %}</w:t>
       </w:r>
     </w:p>
     <w:p>
@@ -504,8 +1570,21 @@
       <w:pPr>
         <w:pStyle w:val="Heading3"/>
       </w:pPr>
-      <w:r>
-        <w:t xml:space="preserve">{{ field.label }}: </w:t>
+      <w:proofErr w:type="gramStart"/>
+      <w:r>
+        <w:t xml:space="preserve">{{ </w:t>
+      </w:r>
+      <w:proofErr w:type="spellStart"/>
+      <w:r>
+        <w:t>field</w:t>
+      </w:r>
+      <w:proofErr w:type="gramEnd"/>
+      <w:r>
+        <w:t>.label</w:t>
+      </w:r>
+      <w:proofErr w:type="spellEnd"/>
+      <w:r>
+        <w:t xml:space="preserve"> }}: </w:t>
       </w:r>
     </w:p>
     <w:p>
@@ -516,13 +1595,85 @@
           <w:szCs w:val="24"/>
         </w:rPr>
       </w:pPr>
+      <w:proofErr w:type="gramStart"/>
       <w:r>
         <w:rPr>
           <w:rFonts w:ascii="Arial" w:hAnsi="Arial" w:cs="Arial"/>
           <w:sz w:val="24"/>
           <w:szCs w:val="24"/>
         </w:rPr>
-        <w:t>{{ field.overflow_value(overflow_message= RFAaffidavit.default_overflow_message) }}</w:t>
+        <w:t xml:space="preserve">{{ </w:t>
+      </w:r>
+      <w:proofErr w:type="spellStart"/>
+      <w:r>
+        <w:rPr>
+          <w:rFonts w:ascii="Arial" w:hAnsi="Arial" w:cs="Arial"/>
+          <w:sz w:val="24"/>
+          <w:szCs w:val="24"/>
+        </w:rPr>
+        <w:t>field</w:t>
+      </w:r>
+      <w:proofErr w:type="gramEnd"/>
+      <w:r>
+        <w:rPr>
+          <w:rFonts w:ascii="Arial" w:hAnsi="Arial" w:cs="Arial"/>
+          <w:sz w:val="24"/>
+          <w:szCs w:val="24"/>
+        </w:rPr>
+        <w:t>.overflow_value</w:t>
+      </w:r>
+      <w:proofErr w:type="spellEnd"/>
+      <w:r>
+        <w:rPr>
+          <w:rFonts w:ascii="Arial" w:hAnsi="Arial" w:cs="Arial"/>
+          <w:sz w:val="24"/>
+          <w:szCs w:val="24"/>
+        </w:rPr>
+        <w:t>(</w:t>
+      </w:r>
+      <w:proofErr w:type="spellStart"/>
+      <w:r>
+        <w:rPr>
+          <w:rFonts w:ascii="Arial" w:hAnsi="Arial" w:cs="Arial"/>
+          <w:sz w:val="24"/>
+          <w:szCs w:val="24"/>
+        </w:rPr>
+        <w:t>overflow_message</w:t>
+      </w:r>
+      <w:proofErr w:type="spellEnd"/>
+      <w:r>
+        <w:rPr>
+          <w:rFonts w:ascii="Arial" w:hAnsi="Arial" w:cs="Arial"/>
+          <w:sz w:val="24"/>
+          <w:szCs w:val="24"/>
+        </w:rPr>
+        <w:t xml:space="preserve">= </w:t>
+      </w:r>
+      <w:proofErr w:type="spellStart"/>
+      <w:r>
+        <w:rPr>
+          <w:rFonts w:ascii="Arial" w:hAnsi="Arial" w:cs="Arial"/>
+          <w:sz w:val="28"/>
+          <w:szCs w:val="28"/>
+        </w:rPr>
+        <w:t>divorce_with_kids_attachment</w:t>
+      </w:r>
+      <w:r>
+        <w:rPr>
+          <w:rFonts w:ascii="Arial" w:hAnsi="Arial" w:cs="Arial"/>
+          <w:sz w:val="24"/>
+          <w:szCs w:val="24"/>
+        </w:rPr>
+        <w:t>.default_overflow_message</w:t>
+      </w:r>
+      <w:proofErr w:type="spellEnd"/>
+      <w:r>
+        <w:rPr>
+          <w:rFonts w:ascii="Arial" w:hAnsi="Arial" w:cs="Arial"/>
+          <w:sz w:val="24"/>
+          <w:szCs w:val="24"/>
+        </w:rPr>
+        <w:t>) }}</w:t>
       </w:r>
     </w:p>
     <w:p>
@@ -556,7 +1707,25 @@
           <w:sz w:val="28"/>
           <w:szCs w:val="28"/>
         </w:rPr>
-        <w:t>{%p endfor %}</w:t>
+        <w:t xml:space="preserve">{%p </w:t>
+      </w:r>
+      <w:proofErr w:type="spellStart"/>
+      <w:r>
+        <w:rPr>
+          <w:rFonts w:ascii="Arial" w:hAnsi="Arial" w:cs="Arial"/>
+          <w:sz w:val="28"/>
+          <w:szCs w:val="28"/>
+        </w:rPr>
+        <w:t>endfor</w:t>
+      </w:r>
+      <w:proofErr w:type="spellEnd"/>
+      <w:r>
+        <w:rPr>
+          <w:rFonts w:ascii="Arial" w:hAnsi="Arial" w:cs="Arial"/>
+          <w:sz w:val="28"/>
+          <w:szCs w:val="28"/>
+        </w:rPr>
+        <w:t xml:space="preserve"> %}</w:t>
       </w:r>
     </w:p>
     <w:sectPr>
@@ -571,7 +1740,7 @@
 </file>
 
 <file path=word/numbering.xml><?xml version="1.0" encoding="utf-8"?>
-<w:numbering xmlns:wpc="http://schemas.microsoft.com/office/word/2010/wordprocessingCanvas" xmlns:cx="http://schemas.microsoft.com/office/drawing/2014/chartex" xmlns:cx1="http://schemas.microsoft.com/office/drawing/2015/9/8/chartex" xmlns:cx2="http://schemas.microsoft.com/office/drawing/2015/10/21/chartex" xmlns:cx3="http://schemas.microsoft.com/office/drawing/2016/5/9/chartex" xmlns:cx4="http://schemas.microsoft.com/office/drawing/2016/5/10/chartex" xmlns:cx5="http://schemas.microsoft.com/office/drawing/2016/5/11/chartex" xmlns:cx6="http://schemas.microsoft.com/office/drawing/2016/5/12/chartex" xmlns:cx7="http://schemas.microsoft.com/office/drawing/2016/5/13/chartex" xmlns:cx8="http://schemas.microsoft.com/office/drawing/2016/5/14/chartex" xmlns:mc="http://schemas.openxmlformats.org/markup-compatibility/2006" xmlns:aink="http://schemas.microsoft.com/office/drawing/2016/ink" xmlns:am3d="http://schemas.microsoft.com/office/drawing/2017/model3d" xmlns:o="urn:schemas-microsoft-com:office:office" xmlns:oel="http://schemas.microsoft.com/office/2019/extlst" xmlns:r="http://schemas.openxmlformats.org/officeDocument/2006/relationships" xmlns:m="http://schemas.openxmlformats.org/officeDocument/2006/math" xmlns:v="urn:schemas-microsoft-com:vml" xmlns:wp14="http://schemas.microsoft.com/office/word/2010/wordprocessingDrawing" xmlns:wp="http://schemas.openxmlformats.org/drawingml/2006/wordprocessingDrawing" xmlns:w10="urn:schemas-microsoft-com:office:word" xmlns:w="http://schemas.openxmlformats.org/wordprocessingml/2006/main" xmlns:w14="http://schemas.microsoft.com/office/word/2010/wordml" xmlns:w15="http://schemas.microsoft.com/office/word/2012/wordml" xmlns:w16cex="http://schemas.microsoft.com/office/word/2018/wordml/cex" xmlns:w16cid="http://schemas.microsoft.com/office/word/2016/wordml/cid" xmlns:w16="http://schemas.microsoft.com/office/word/2018/wordml" xmlns:w16sdtdh="http://schemas.microsoft.com/office/word/2020/wordml/sdtdatahash" xmlns:w16se="http://schemas.microsoft.com/office/word/2015/wordml/symex" xmlns:wpg="http://schemas.microsoft.com/office/word/2010/wordprocessingGroup" xmlns:wpi="http://schemas.microsoft.com/office/word/2010/wordprocessingInk" xmlns:wne="http://schemas.microsoft.com/office/word/2006/wordml" xmlns:wps="http://schemas.microsoft.com/office/word/2010/wordprocessingShape" mc:Ignorable="w14 w15 w16se w16cid w16 w16cex w16sdtdh wp14">
+<w:numbering xmlns:wpc="http://schemas.microsoft.com/office/word/2010/wordprocessingCanvas" xmlns:cx="http://schemas.microsoft.com/office/drawing/2014/chartex" xmlns:cx1="http://schemas.microsoft.com/office/drawing/2015/9/8/chartex" xmlns:cx2="http://schemas.microsoft.com/office/drawing/2015/10/21/chartex" xmlns:cx3="http://schemas.microsoft.com/office/drawing/2016/5/9/chartex" xmlns:cx4="http://schemas.microsoft.com/office/drawing/2016/5/10/chartex" xmlns:cx5="http://schemas.microsoft.com/office/drawing/2016/5/11/chartex" xmlns:cx6="http://schemas.microsoft.com/office/drawing/2016/5/12/chartex" xmlns:cx7="http://schemas.microsoft.com/office/drawing/2016/5/13/chartex" xmlns:cx8="http://schemas.microsoft.com/office/drawing/2016/5/14/chartex" xmlns:mc="http://schemas.openxmlformats.org/markup-compatibility/2006" xmlns:aink="http://schemas.microsoft.com/office/drawing/2016/ink" xmlns:am3d="http://schemas.microsoft.com/office/drawing/2017/model3d" xmlns:o="urn:schemas-microsoft-com:office:office" xmlns:oel="http://schemas.microsoft.com/office/2019/extlst" xmlns:r="http://schemas.openxmlformats.org/officeDocument/2006/relationships" xmlns:m="http://schemas.openxmlformats.org/officeDocument/2006/math" xmlns:v="urn:schemas-microsoft-com:vml" xmlns:wp14="http://schemas.microsoft.com/office/word/2010/wordprocessingDrawing" xmlns:wp="http://schemas.openxmlformats.org/drawingml/2006/wordprocessingDrawing" xmlns:w10="urn:schemas-microsoft-com:office:word" xmlns:w="http://schemas.openxmlformats.org/wordprocessingml/2006/main" xmlns:w14="http://schemas.microsoft.com/office/word/2010/wordml" xmlns:w15="http://schemas.microsoft.com/office/word/2012/wordml" xmlns:w16cex="http://schemas.microsoft.com/office/word/2018/wordml/cex" xmlns:w16cid="http://schemas.microsoft.com/office/word/2016/wordml/cid" xmlns:w16="http://schemas.microsoft.com/office/word/2018/wordml" xmlns:w16du="http://schemas.microsoft.com/office/word/2023/wordml/word16du" xmlns:w16sdtdh="http://schemas.microsoft.com/office/word/2020/wordml/sdtdatahash" xmlns:w16se="http://schemas.microsoft.com/office/word/2015/wordml/symex" xmlns:wpg="http://schemas.microsoft.com/office/word/2010/wordprocessingGroup" xmlns:wpi="http://schemas.microsoft.com/office/word/2010/wordprocessingInk" xmlns:wne="http://schemas.microsoft.com/office/word/2006/wordml" xmlns:wps="http://schemas.microsoft.com/office/word/2010/wordprocessingShape" mc:Ignorable="w14 w15 w16se w16cid w16 w16cex w16sdtdh w16du wp14">
   <w:abstractNum w:abstractNumId="0" w15:restartNumberingAfterBreak="0">
     <w:nsid w:val="05357EBF"/>
     <w:multiLevelType w:val="multilevel"/>
@@ -1095,7 +2264,7 @@
 </file>
 
 <file path=word/styles.xml><?xml version="1.0" encoding="utf-8"?>
-<w:styles xmlns:mc="http://schemas.openxmlformats.org/markup-compatibility/2006" xmlns:r="http://schemas.openxmlformats.org/officeDocument/2006/relationships" xmlns:w="http://schemas.openxmlformats.org/wordprocessingml/2006/main" xmlns:w14="http://schemas.microsoft.com/office/word/2010/wordml" xmlns:w15="http://schemas.microsoft.com/office/word/2012/wordml" xmlns:w16cex="http://schemas.microsoft.com/office/word/2018/wordml/cex" xmlns:w16cid="http://schemas.microsoft.com/office/word/2016/wordml/cid" xmlns:w16="http://schemas.microsoft.com/office/word/2018/wordml" xmlns:w16sdtdh="http://schemas.microsoft.com/office/word/2020/wordml/sdtdatahash" xmlns:w16se="http://schemas.microsoft.com/office/word/2015/wordml/symex" mc:Ignorable="w14 w15 w16se w16cid w16 w16cex w16sdtdh">
+<w:styles xmlns:mc="http://schemas.openxmlformats.org/markup-compatibility/2006" xmlns:r="http://schemas.openxmlformats.org/officeDocument/2006/relationships" xmlns:w="http://schemas.openxmlformats.org/wordprocessingml/2006/main" xmlns:w14="http://schemas.microsoft.com/office/word/2010/wordml" xmlns:w15="http://schemas.microsoft.com/office/word/2012/wordml" xmlns:w16cex="http://schemas.microsoft.com/office/word/2018/wordml/cex" xmlns:w16cid="http://schemas.microsoft.com/office/word/2016/wordml/cid" xmlns:w16="http://schemas.microsoft.com/office/word/2018/wordml" xmlns:w16du="http://schemas.microsoft.com/office/word/2023/wordml/word16du" xmlns:w16sdtdh="http://schemas.microsoft.com/office/word/2020/wordml/sdtdatahash" xmlns:w16se="http://schemas.microsoft.com/office/word/2015/wordml/symex" mc:Ignorable="w14 w15 w16se w16cid w16 w16cex w16sdtdh w16du">
   <w:docDefaults>
     <w:rPrDefault>
       <w:rPr>

</xml_diff>

<commit_message>
to get the second statement to show up correctly
</commit_message>
<xml_diff>
--- a/docassemble/VTDivorce/data/templates/divorce_with_kids_addendum.docx
+++ b/docassemble/VTDivorce/data/templates/divorce_with_kids_addendum.docx
@@ -1,6 +1,6 @@
 
 <file path=word/document.xml><?xml version="1.0" encoding="utf-8"?>
-<w:document xmlns:wpc="http://schemas.microsoft.com/office/word/2010/wordprocessingCanvas" xmlns:cx="http://schemas.microsoft.com/office/drawing/2014/chartex" xmlns:cx1="http://schemas.microsoft.com/office/drawing/2015/9/8/chartex" xmlns:cx2="http://schemas.microsoft.com/office/drawing/2015/10/21/chartex" xmlns:cx3="http://schemas.microsoft.com/office/drawing/2016/5/9/chartex" xmlns:cx4="http://schemas.microsoft.com/office/drawing/2016/5/10/chartex" xmlns:cx5="http://schemas.microsoft.com/office/drawing/2016/5/11/chartex" xmlns:cx6="http://schemas.microsoft.com/office/drawing/2016/5/12/chartex" xmlns:cx7="http://schemas.microsoft.com/office/drawing/2016/5/13/chartex" xmlns:cx8="http://schemas.microsoft.com/office/drawing/2016/5/14/chartex" xmlns:mc="http://schemas.openxmlformats.org/markup-compatibility/2006" xmlns:aink="http://schemas.microsoft.com/office/drawing/2016/ink" xmlns:am3d="http://schemas.microsoft.com/office/drawing/2017/model3d" xmlns:o="urn:schemas-microsoft-com:office:office" xmlns:oel="http://schemas.microsoft.com/office/2019/extlst" xmlns:r="http://schemas.openxmlformats.org/officeDocument/2006/relationships" xmlns:m="http://schemas.openxmlformats.org/officeDocument/2006/math" xmlns:v="urn:schemas-microsoft-com:vml" xmlns:wp14="http://schemas.microsoft.com/office/word/2010/wordprocessingDrawing" xmlns:wp="http://schemas.openxmlformats.org/drawingml/2006/wordprocessingDrawing" xmlns:w10="urn:schemas-microsoft-com:office:word" xmlns:w="http://schemas.openxmlformats.org/wordprocessingml/2006/main" xmlns:w14="http://schemas.microsoft.com/office/word/2010/wordml" xmlns:w15="http://schemas.microsoft.com/office/word/2012/wordml" xmlns:w16cex="http://schemas.microsoft.com/office/word/2018/wordml/cex" xmlns:w16cid="http://schemas.microsoft.com/office/word/2016/wordml/cid" xmlns:w16="http://schemas.microsoft.com/office/word/2018/wordml" xmlns:w16du="http://schemas.microsoft.com/office/word/2023/wordml/word16du" xmlns:w16sdtdh="http://schemas.microsoft.com/office/word/2020/wordml/sdtdatahash" xmlns:w16se="http://schemas.microsoft.com/office/word/2015/wordml/symex" xmlns:wpg="http://schemas.microsoft.com/office/word/2010/wordprocessingGroup" xmlns:wpi="http://schemas.microsoft.com/office/word/2010/wordprocessingInk" xmlns:wne="http://schemas.microsoft.com/office/word/2006/wordml" xmlns:wps="http://schemas.microsoft.com/office/word/2010/wordprocessingShape" mc:Ignorable="w14 w15 w16se w16cid w16 w16cex w16sdtdh w16du wp14">
+<w:document xmlns:wpc="http://schemas.microsoft.com/office/word/2010/wordprocessingCanvas" xmlns:cx="http://schemas.microsoft.com/office/drawing/2014/chartex" xmlns:cx1="http://schemas.microsoft.com/office/drawing/2015/9/8/chartex" xmlns:cx2="http://schemas.microsoft.com/office/drawing/2015/10/21/chartex" xmlns:cx3="http://schemas.microsoft.com/office/drawing/2016/5/9/chartex" xmlns:cx4="http://schemas.microsoft.com/office/drawing/2016/5/10/chartex" xmlns:cx5="http://schemas.microsoft.com/office/drawing/2016/5/11/chartex" xmlns:cx6="http://schemas.microsoft.com/office/drawing/2016/5/12/chartex" xmlns:cx7="http://schemas.microsoft.com/office/drawing/2016/5/13/chartex" xmlns:cx8="http://schemas.microsoft.com/office/drawing/2016/5/14/chartex" xmlns:mc="http://schemas.openxmlformats.org/markup-compatibility/2006" xmlns:aink="http://schemas.microsoft.com/office/drawing/2016/ink" xmlns:am3d="http://schemas.microsoft.com/office/drawing/2017/model3d" xmlns:o="urn:schemas-microsoft-com:office:office" xmlns:oel="http://schemas.microsoft.com/office/2019/extlst" xmlns:r="http://schemas.openxmlformats.org/officeDocument/2006/relationships" xmlns:m="http://schemas.openxmlformats.org/officeDocument/2006/math" xmlns:v="urn:schemas-microsoft-com:vml" xmlns:wp14="http://schemas.microsoft.com/office/word/2010/wordprocessingDrawing" xmlns:wp="http://schemas.openxmlformats.org/drawingml/2006/wordprocessingDrawing" xmlns:w10="urn:schemas-microsoft-com:office:word" xmlns:w="http://schemas.openxmlformats.org/wordprocessingml/2006/main" xmlns:w14="http://schemas.microsoft.com/office/word/2010/wordml" xmlns:w15="http://schemas.microsoft.com/office/word/2012/wordml" xmlns:w16cex="http://schemas.microsoft.com/office/word/2018/wordml/cex" xmlns:w16cid="http://schemas.microsoft.com/office/word/2016/wordml/cid" xmlns:w16="http://schemas.microsoft.com/office/word/2018/wordml" xmlns:w16sdtdh="http://schemas.microsoft.com/office/word/2020/wordml/sdtdatahash" xmlns:w16se="http://schemas.microsoft.com/office/word/2015/wordml/symex" xmlns:wpg="http://schemas.microsoft.com/office/word/2010/wordprocessingGroup" xmlns:wpi="http://schemas.microsoft.com/office/word/2010/wordprocessingInk" xmlns:wne="http://schemas.microsoft.com/office/word/2006/wordml" xmlns:wps="http://schemas.microsoft.com/office/word/2010/wordprocessingShape" mc:Ignorable="w14 w15 w16se w16cid w16 w16cex w16sdtdh wp14">
   <w:body>
     <w:p>
       <w:pPr>
@@ -25,17 +25,12 @@
       <w:pPr>
         <w:pStyle w:val="Heading2"/>
       </w:pPr>
-      <w:proofErr w:type="gramStart"/>
       <w:r>
         <w:t xml:space="preserve">{{ </w:t>
       </w:r>
       <w:proofErr w:type="spellStart"/>
       <w:r>
-        <w:t>trial</w:t>
-      </w:r>
-      <w:proofErr w:type="gramEnd"/>
-      <w:r>
-        <w:t>_court.address.county</w:t>
+        <w:t>trial_court.address.county</w:t>
       </w:r>
       <w:proofErr w:type="spellEnd"/>
       <w:r>
@@ -74,19 +69,9 @@
           <w:sz w:val="28"/>
           <w:szCs w:val="28"/>
         </w:rPr>
-        <w:t>divorce_with_kids_</w:t>
-      </w:r>
-      <w:proofErr w:type="gramStart"/>
-      <w:r>
-        <w:rPr>
-          <w:rFonts w:ascii="Arial" w:hAnsi="Arial" w:cs="Arial"/>
-          <w:sz w:val="28"/>
-          <w:szCs w:val="28"/>
-        </w:rPr>
-        <w:t>attachment.overflow</w:t>
+        <w:t>divorce_with_kids_attachment.overflow</w:t>
       </w:r>
       <w:proofErr w:type="spellEnd"/>
-      <w:proofErr w:type="gramEnd"/>
       <w:r>
         <w:rPr>
           <w:rFonts w:ascii="Arial" w:hAnsi="Arial" w:cs="Arial"/>
@@ -119,16 +104,7 @@
           <w:sz w:val="28"/>
           <w:szCs w:val="28"/>
         </w:rPr>
-        <w:t>field.is_object_</w:t>
-      </w:r>
-      <w:proofErr w:type="gramStart"/>
-      <w:r>
-        <w:rPr>
-          <w:rFonts w:ascii="Arial" w:hAnsi="Arial" w:cs="Arial"/>
-          <w:sz w:val="28"/>
-          <w:szCs w:val="28"/>
-        </w:rPr>
-        <w:t>list</w:t>
+        <w:t>field.is_object_list</w:t>
       </w:r>
       <w:proofErr w:type="spellEnd"/>
       <w:r>
@@ -137,16 +113,7 @@
           <w:sz w:val="28"/>
           <w:szCs w:val="28"/>
         </w:rPr>
-        <w:t>(</w:t>
-      </w:r>
-      <w:proofErr w:type="gramEnd"/>
-      <w:r>
-        <w:rPr>
-          <w:rFonts w:ascii="Arial" w:hAnsi="Arial" w:cs="Arial"/>
-          <w:sz w:val="28"/>
-          <w:szCs w:val="28"/>
-        </w:rPr>
-        <w:t>)</w:t>
+        <w:t>()</w:t>
       </w:r>
       <w:r>
         <w:rPr>
@@ -169,17 +136,12 @@
       <w:pPr>
         <w:pStyle w:val="Heading3"/>
       </w:pPr>
-      <w:proofErr w:type="gramStart"/>
       <w:r>
         <w:t xml:space="preserve">{{ </w:t>
       </w:r>
       <w:proofErr w:type="spellStart"/>
       <w:r>
-        <w:t>field</w:t>
-      </w:r>
-      <w:proofErr w:type="gramEnd"/>
-      <w:r>
-        <w:t>.label</w:t>
+        <w:t>field.label</w:t>
       </w:r>
       <w:proofErr w:type="spellEnd"/>
       <w:r>
@@ -243,7 +205,6 @@
               <w:t xml:space="preserve"> for column in </w:t>
             </w:r>
             <w:proofErr w:type="spellStart"/>
-            <w:proofErr w:type="gramStart"/>
             <w:r>
               <w:rPr>
                 <w:rFonts w:ascii="Arial" w:eastAsia="Calibri" w:hAnsi="Arial" w:cs="Arial"/>
@@ -254,7 +215,6 @@
               <w:t>field.columns</w:t>
             </w:r>
             <w:proofErr w:type="spellEnd"/>
-            <w:proofErr w:type="gramEnd"/>
             <w:r>
               <w:rPr>
                 <w:rFonts w:ascii="Arial" w:eastAsia="Calibri" w:hAnsi="Arial" w:cs="Arial"/>
@@ -280,7 +240,6 @@
                 <w:szCs w:val="28"/>
               </w:rPr>
             </w:pPr>
-            <w:proofErr w:type="gramStart"/>
             <w:r>
               <w:rPr>
                 <w:rFonts w:ascii="Arial" w:eastAsia="Calibri" w:hAnsi="Arial" w:cs="Arial"/>
@@ -288,17 +247,7 @@
                 <w:sz w:val="28"/>
                 <w:szCs w:val="28"/>
               </w:rPr>
-              <w:t>{{ label</w:t>
-            </w:r>
-            <w:proofErr w:type="gramEnd"/>
-            <w:r>
-              <w:rPr>
-                <w:rFonts w:ascii="Arial" w:eastAsia="Calibri" w:hAnsi="Arial" w:cs="Arial"/>
-                <w:b/>
-                <w:sz w:val="28"/>
-                <w:szCs w:val="28"/>
-              </w:rPr>
-              <w:t>(column).capitalize()</w:t>
+              <w:t>{{ label(column).capitalize()</w:t>
             </w:r>
             <w:r>
               <w:rPr>
@@ -409,33 +358,38 @@
               <w:t xml:space="preserve">{%tr for row in </w:t>
             </w:r>
             <w:proofErr w:type="spellStart"/>
-            <w:proofErr w:type="gramStart"/>
             <w:r>
               <w:rPr>
                 <w:rFonts w:ascii="Arial" w:eastAsia="Calibri" w:hAnsi="Arial" w:cs="Arial"/>
                 <w:sz w:val="24"/>
                 <w:szCs w:val="24"/>
               </w:rPr>
-              <w:t>field.overflow</w:t>
-            </w:r>
-            <w:proofErr w:type="gramEnd"/>
+              <w:t>field.overflow_value</w:t>
+            </w:r>
+            <w:proofErr w:type="spellEnd"/>
             <w:r>
               <w:rPr>
                 <w:rFonts w:ascii="Arial" w:eastAsia="Calibri" w:hAnsi="Arial" w:cs="Arial"/>
                 <w:sz w:val="24"/>
                 <w:szCs w:val="24"/>
               </w:rPr>
-              <w:t>_value</w:t>
-            </w:r>
-            <w:proofErr w:type="spellEnd"/>
-            <w:r>
+              <w:t>() %}</w:t>
+            </w:r>
+          </w:p>
+        </w:tc>
+        <w:tc>
+          <w:tcPr>
+            <w:tcW w:w="3117" w:type="dxa"/>
+          </w:tcPr>
+          <w:p>
+            <w:pPr>
+              <w:spacing w:after="0" w:line="240" w:lineRule="auto"/>
               <w:rPr>
                 <w:rFonts w:ascii="Arial" w:eastAsia="Calibri" w:hAnsi="Arial" w:cs="Arial"/>
                 <w:sz w:val="24"/>
                 <w:szCs w:val="24"/>
               </w:rPr>
-              <w:t>() %}</w:t>
-            </w:r>
+            </w:pPr>
           </w:p>
         </w:tc>
         <w:tc>
@@ -453,9 +407,11 @@
             </w:pPr>
           </w:p>
         </w:tc>
-        <w:tc>
-          <w:tcPr>
-            <w:tcW w:w="3117" w:type="dxa"/>
+      </w:tr>
+      <w:tr>
+        <w:tc>
+          <w:tcPr>
+            <w:tcW w:w="3116" w:type="dxa"/>
           </w:tcPr>
           <w:p>
             <w:pPr>
@@ -466,104 +422,83 @@
                 <w:szCs w:val="24"/>
               </w:rPr>
             </w:pPr>
-          </w:p>
-        </w:tc>
-      </w:tr>
-      <w:tr>
-        <w:tc>
-          <w:tcPr>
-            <w:tcW w:w="3116" w:type="dxa"/>
-          </w:tcPr>
-          <w:p>
-            <w:pPr>
-              <w:spacing w:after="0" w:line="240" w:lineRule="auto"/>
+            <w:r>
               <w:rPr>
                 <w:rFonts w:ascii="Arial" w:eastAsia="Calibri" w:hAnsi="Arial" w:cs="Arial"/>
                 <w:sz w:val="24"/>
                 <w:szCs w:val="24"/>
               </w:rPr>
-            </w:pPr>
+              <w:t>{%</w:t>
+            </w:r>
+            <w:proofErr w:type="spellStart"/>
             <w:r>
               <w:rPr>
                 <w:rFonts w:ascii="Arial" w:eastAsia="Calibri" w:hAnsi="Arial" w:cs="Arial"/>
                 <w:sz w:val="24"/>
                 <w:szCs w:val="24"/>
               </w:rPr>
-              <w:t>{%</w:t>
-            </w:r>
-            <w:proofErr w:type="spellStart"/>
+              <w:t>tc</w:t>
+            </w:r>
+            <w:proofErr w:type="spellEnd"/>
             <w:r>
               <w:rPr>
                 <w:rFonts w:ascii="Arial" w:eastAsia="Calibri" w:hAnsi="Arial" w:cs="Arial"/>
                 <w:sz w:val="24"/>
                 <w:szCs w:val="24"/>
               </w:rPr>
-              <w:t>tc</w:t>
-            </w:r>
-            <w:proofErr w:type="spellEnd"/>
+              <w:t xml:space="preserve"> for column in </w:t>
+            </w:r>
+            <w:proofErr w:type="spellStart"/>
             <w:r>
               <w:rPr>
                 <w:rFonts w:ascii="Arial" w:eastAsia="Calibri" w:hAnsi="Arial" w:cs="Arial"/>
                 <w:sz w:val="24"/>
                 <w:szCs w:val="24"/>
               </w:rPr>
-              <w:t xml:space="preserve"> for column in </w:t>
-            </w:r>
-            <w:proofErr w:type="spellStart"/>
-            <w:proofErr w:type="gramStart"/>
+              <w:t>field.columns</w:t>
+            </w:r>
+            <w:proofErr w:type="spellEnd"/>
             <w:r>
               <w:rPr>
                 <w:rFonts w:ascii="Arial" w:eastAsia="Calibri" w:hAnsi="Arial" w:cs="Arial"/>
                 <w:sz w:val="24"/>
                 <w:szCs w:val="24"/>
               </w:rPr>
-              <w:t>field.columns</w:t>
-            </w:r>
-            <w:proofErr w:type="spellEnd"/>
-            <w:proofErr w:type="gramEnd"/>
-            <w:r>
+              <w:t>() %}</w:t>
+            </w:r>
+          </w:p>
+        </w:tc>
+        <w:tc>
+          <w:tcPr>
+            <w:tcW w:w="3117" w:type="dxa"/>
+          </w:tcPr>
+          <w:p>
+            <w:pPr>
+              <w:spacing w:after="0" w:line="240" w:lineRule="auto"/>
               <w:rPr>
                 <w:rFonts w:ascii="Arial" w:eastAsia="Calibri" w:hAnsi="Arial" w:cs="Arial"/>
                 <w:sz w:val="24"/>
                 <w:szCs w:val="24"/>
               </w:rPr>
-              <w:t>() %}</w:t>
-            </w:r>
-          </w:p>
-        </w:tc>
-        <w:tc>
-          <w:tcPr>
-            <w:tcW w:w="3117" w:type="dxa"/>
-          </w:tcPr>
-          <w:p>
-            <w:pPr>
-              <w:spacing w:after="0" w:line="240" w:lineRule="auto"/>
+            </w:pPr>
+            <w:r>
               <w:rPr>
                 <w:rFonts w:ascii="Arial" w:eastAsia="Calibri" w:hAnsi="Arial" w:cs="Arial"/>
                 <w:sz w:val="24"/>
                 <w:szCs w:val="24"/>
               </w:rPr>
-            </w:pPr>
-            <w:proofErr w:type="gramStart"/>
+              <w:t xml:space="preserve">{{ </w:t>
+            </w:r>
+            <w:proofErr w:type="spellStart"/>
             <w:r>
               <w:rPr>
                 <w:rFonts w:ascii="Arial" w:eastAsia="Calibri" w:hAnsi="Arial" w:cs="Arial"/>
                 <w:sz w:val="24"/>
                 <w:szCs w:val="24"/>
               </w:rPr>
-              <w:t xml:space="preserve">{{ </w:t>
-            </w:r>
-            <w:proofErr w:type="spellStart"/>
-            <w:r>
-              <w:rPr>
-                <w:rFonts w:ascii="Arial" w:eastAsia="Calibri" w:hAnsi="Arial" w:cs="Arial"/>
-                <w:sz w:val="24"/>
-                <w:szCs w:val="24"/>
-              </w:rPr>
               <w:t>safeattr</w:t>
             </w:r>
             <w:proofErr w:type="spellEnd"/>
-            <w:proofErr w:type="gramEnd"/>
             <w:r>
               <w:rPr>
                 <w:rFonts w:ascii="Arial" w:eastAsia="Calibri" w:hAnsi="Arial" w:cs="Arial"/>
@@ -760,23 +695,13 @@
         <w:t xml:space="preserve"> </w:t>
       </w:r>
       <w:proofErr w:type="spellStart"/>
-      <w:proofErr w:type="gramStart"/>
-      <w:r>
-        <w:rPr>
-          <w:rFonts w:ascii="Arial" w:hAnsi="Arial" w:cs="Arial"/>
-          <w:sz w:val="28"/>
-          <w:szCs w:val="28"/>
-        </w:rPr>
-        <w:t>field.field</w:t>
-      </w:r>
-      <w:proofErr w:type="gramEnd"/>
-      <w:r>
-        <w:rPr>
-          <w:rFonts w:ascii="Arial" w:hAnsi="Arial" w:cs="Arial"/>
-          <w:sz w:val="28"/>
-          <w:szCs w:val="28"/>
-        </w:rPr>
-        <w:t>_name</w:t>
+      <w:r>
+        <w:rPr>
+          <w:rFonts w:ascii="Arial" w:hAnsi="Arial" w:cs="Arial"/>
+          <w:sz w:val="28"/>
+          <w:szCs w:val="28"/>
+        </w:rPr>
+        <w:t>field.field_name</w:t>
       </w:r>
       <w:proofErr w:type="spellEnd"/>
       <w:r>
@@ -803,15 +728,7 @@
           <w:sz w:val="28"/>
           <w:szCs w:val="28"/>
         </w:rPr>
-        <w:t>"</w:t>
-      </w:r>
-      <w:r>
-        <w:rPr>
-          <w:rFonts w:ascii="Arial" w:hAnsi="Arial" w:cs="Arial"/>
-          <w:sz w:val="28"/>
-          <w:szCs w:val="28"/>
-        </w:rPr>
-        <w:t xml:space="preserve"> %}</w:t>
+        <w:t>" %}</w:t>
       </w:r>
     </w:p>
     <w:tbl>
@@ -939,7 +856,6 @@
                 <w:szCs w:val="28"/>
               </w:rPr>
             </w:pPr>
-            <w:proofErr w:type="gramStart"/>
             <w:r>
               <w:rPr>
                 <w:rFonts w:ascii="Arial" w:hAnsi="Arial" w:cs="Arial"/>
@@ -955,16 +871,7 @@
                 <w:sz w:val="28"/>
                 <w:szCs w:val="28"/>
               </w:rPr>
-              <w:t>child</w:t>
-            </w:r>
-            <w:proofErr w:type="gramEnd"/>
-            <w:r>
-              <w:rPr>
-                <w:rFonts w:ascii="Arial" w:hAnsi="Arial" w:cs="Arial"/>
-                <w:sz w:val="28"/>
-                <w:szCs w:val="28"/>
-              </w:rPr>
-              <w:t>_custody</w:t>
+              <w:t>child_custody</w:t>
             </w:r>
             <w:proofErr w:type="spellEnd"/>
             <w:r>
@@ -1051,42 +958,6 @@
                 <w:szCs w:val="28"/>
               </w:rPr>
             </w:pPr>
-            <w:proofErr w:type="gramStart"/>
-            <w:r>
-              <w:rPr>
-                <w:rFonts w:ascii="Arial" w:hAnsi="Arial" w:cs="Arial"/>
-                <w:sz w:val="28"/>
-                <w:szCs w:val="28"/>
-              </w:rPr>
-              <w:t xml:space="preserve">{{ </w:t>
-            </w:r>
-            <w:proofErr w:type="spellStart"/>
-            <w:r>
-              <w:rPr>
-                <w:rFonts w:ascii="Arial" w:hAnsi="Arial" w:cs="Arial"/>
-                <w:sz w:val="28"/>
-                <w:szCs w:val="28"/>
-              </w:rPr>
-              <w:t>child</w:t>
-            </w:r>
-            <w:proofErr w:type="gramEnd"/>
-            <w:r>
-              <w:rPr>
-                <w:rFonts w:ascii="Arial" w:hAnsi="Arial" w:cs="Arial"/>
-                <w:sz w:val="28"/>
-                <w:szCs w:val="28"/>
-              </w:rPr>
-              <w:t>_custody</w:t>
-            </w:r>
-            <w:proofErr w:type="spellEnd"/>
-            <w:r>
-              <w:rPr>
-                <w:rFonts w:ascii="Arial" w:hAnsi="Arial" w:cs="Arial"/>
-                <w:sz w:val="28"/>
-                <w:szCs w:val="28"/>
-              </w:rPr>
-              <w:t>[1].explanation }}</w:t>
-            </w:r>
           </w:p>
         </w:tc>
       </w:tr>
@@ -1134,6 +1005,33 @@
                 <w:szCs w:val="28"/>
               </w:rPr>
             </w:pPr>
+            <w:r>
+              <w:rPr>
+                <w:rFonts w:ascii="Arial" w:hAnsi="Arial" w:cs="Arial"/>
+                <w:sz w:val="28"/>
+                <w:szCs w:val="28"/>
+              </w:rPr>
+              <w:lastRenderedPageBreak/>
+              <w:t xml:space="preserve">{{ </w:t>
+            </w:r>
+            <w:proofErr w:type="spellStart"/>
+            <w:r>
+              <w:rPr>
+                <w:rFonts w:ascii="Arial" w:hAnsi="Arial" w:cs="Arial"/>
+                <w:sz w:val="28"/>
+                <w:szCs w:val="28"/>
+              </w:rPr>
+              <w:t>child_custody</w:t>
+            </w:r>
+            <w:proofErr w:type="spellEnd"/>
+            <w:r>
+              <w:rPr>
+                <w:rFonts w:ascii="Arial" w:hAnsi="Arial" w:cs="Arial"/>
+                <w:sz w:val="28"/>
+                <w:szCs w:val="28"/>
+              </w:rPr>
+              <w:t>[1].explanation }}</w:t>
+            </w:r>
           </w:p>
         </w:tc>
       </w:tr>
@@ -1248,7 +1146,6 @@
                 <w:szCs w:val="28"/>
               </w:rPr>
             </w:pPr>
-            <w:proofErr w:type="gramStart"/>
             <w:r>
               <w:rPr>
                 <w:rFonts w:ascii="Arial" w:hAnsi="Arial" w:cs="Arial"/>
@@ -1264,16 +1161,7 @@
                 <w:sz w:val="28"/>
                 <w:szCs w:val="28"/>
               </w:rPr>
-              <w:t>child</w:t>
-            </w:r>
-            <w:proofErr w:type="gramEnd"/>
-            <w:r>
-              <w:rPr>
-                <w:rFonts w:ascii="Arial" w:hAnsi="Arial" w:cs="Arial"/>
-                <w:sz w:val="28"/>
-                <w:szCs w:val="28"/>
-              </w:rPr>
-              <w:t>_custody</w:t>
+              <w:t>child_custody</w:t>
             </w:r>
             <w:proofErr w:type="spellEnd"/>
             <w:r>
@@ -1376,16 +1264,7 @@
           <w:sz w:val="28"/>
           <w:szCs w:val="28"/>
         </w:rPr>
-        <w:t>field.is_</w:t>
-      </w:r>
-      <w:proofErr w:type="gramStart"/>
-      <w:r>
-        <w:rPr>
-          <w:rFonts w:ascii="Arial" w:hAnsi="Arial" w:cs="Arial"/>
-          <w:sz w:val="28"/>
-          <w:szCs w:val="28"/>
-        </w:rPr>
-        <w:t>list</w:t>
+        <w:t>field.is_list</w:t>
       </w:r>
       <w:proofErr w:type="spellEnd"/>
       <w:r>
@@ -1394,33 +1273,19 @@
           <w:sz w:val="28"/>
           <w:szCs w:val="28"/>
         </w:rPr>
-        <w:t>(</w:t>
-      </w:r>
-      <w:proofErr w:type="gramEnd"/>
-      <w:r>
-        <w:rPr>
-          <w:rFonts w:ascii="Arial" w:hAnsi="Arial" w:cs="Arial"/>
-          <w:sz w:val="28"/>
-          <w:szCs w:val="28"/>
-        </w:rPr>
-        <w:t>) %}</w:t>
+        <w:t>() %}</w:t>
       </w:r>
     </w:p>
     <w:p>
       <w:pPr>
         <w:pStyle w:val="Heading3"/>
       </w:pPr>
-      <w:proofErr w:type="gramStart"/>
       <w:r>
         <w:t xml:space="preserve">{{ </w:t>
       </w:r>
       <w:proofErr w:type="spellStart"/>
       <w:r>
-        <w:t>field</w:t>
-      </w:r>
-      <w:proofErr w:type="gramEnd"/>
-      <w:r>
-        <w:t>.label</w:t>
+        <w:t>field.label</w:t>
       </w:r>
       <w:proofErr w:type="spellEnd"/>
       <w:r>
@@ -1449,23 +1314,13 @@
         <w:t xml:space="preserve">{%p for item in </w:t>
       </w:r>
       <w:proofErr w:type="spellStart"/>
-      <w:proofErr w:type="gramStart"/>
       <w:r>
         <w:rPr>
           <w:rFonts w:ascii="Arial" w:hAnsi="Arial" w:cs="Arial"/>
           <w:sz w:val="24"/>
           <w:szCs w:val="24"/>
         </w:rPr>
-        <w:t>field.overflow</w:t>
-      </w:r>
-      <w:proofErr w:type="gramEnd"/>
-      <w:r>
-        <w:rPr>
-          <w:rFonts w:ascii="Arial" w:hAnsi="Arial" w:cs="Arial"/>
-          <w:sz w:val="24"/>
-          <w:szCs w:val="24"/>
-        </w:rPr>
-        <w:t>_value</w:t>
+        <w:t>field.overflow_value</w:t>
       </w:r>
       <w:proofErr w:type="spellEnd"/>
       <w:r>
@@ -1490,23 +1345,13 @@
           <w:szCs w:val="24"/>
         </w:rPr>
       </w:pPr>
-      <w:proofErr w:type="gramStart"/>
       <w:r>
         <w:rPr>
           <w:rFonts w:ascii="Arial" w:hAnsi="Arial" w:cs="Arial"/>
           <w:sz w:val="24"/>
           <w:szCs w:val="24"/>
         </w:rPr>
-        <w:t>{{ item</w:t>
-      </w:r>
-      <w:proofErr w:type="gramEnd"/>
-      <w:r>
-        <w:rPr>
-          <w:rFonts w:ascii="Arial" w:hAnsi="Arial" w:cs="Arial"/>
-          <w:sz w:val="24"/>
-          <w:szCs w:val="24"/>
-        </w:rPr>
-        <w:t xml:space="preserve"> }}</w:t>
+        <w:t>{{ item }}</w:t>
       </w:r>
     </w:p>
     <w:p>
@@ -1570,17 +1415,12 @@
       <w:pPr>
         <w:pStyle w:val="Heading3"/>
       </w:pPr>
-      <w:proofErr w:type="gramStart"/>
       <w:r>
         <w:t xml:space="preserve">{{ </w:t>
       </w:r>
       <w:proofErr w:type="spellStart"/>
       <w:r>
-        <w:t>field</w:t>
-      </w:r>
-      <w:proofErr w:type="gramEnd"/>
-      <w:r>
-        <w:t>.label</w:t>
+        <w:t>field.label</w:t>
       </w:r>
       <w:proofErr w:type="spellEnd"/>
       <w:r>
@@ -1595,7 +1435,6 @@
           <w:szCs w:val="24"/>
         </w:rPr>
       </w:pPr>
-      <w:proofErr w:type="gramStart"/>
       <w:r>
         <w:rPr>
           <w:rFonts w:ascii="Arial" w:hAnsi="Arial" w:cs="Arial"/>
@@ -1611,16 +1450,7 @@
           <w:sz w:val="24"/>
           <w:szCs w:val="24"/>
         </w:rPr>
-        <w:t>field</w:t>
-      </w:r>
-      <w:proofErr w:type="gramEnd"/>
-      <w:r>
-        <w:rPr>
-          <w:rFonts w:ascii="Arial" w:hAnsi="Arial" w:cs="Arial"/>
-          <w:sz w:val="24"/>
-          <w:szCs w:val="24"/>
-        </w:rPr>
-        <w:t>.overflow_value</w:t>
+        <w:t>field.overflow_value</w:t>
       </w:r>
       <w:proofErr w:type="spellEnd"/>
       <w:r>
@@ -1740,7 +1570,7 @@
 </file>
 
 <file path=word/numbering.xml><?xml version="1.0" encoding="utf-8"?>
-<w:numbering xmlns:wpc="http://schemas.microsoft.com/office/word/2010/wordprocessingCanvas" xmlns:cx="http://schemas.microsoft.com/office/drawing/2014/chartex" xmlns:cx1="http://schemas.microsoft.com/office/drawing/2015/9/8/chartex" xmlns:cx2="http://schemas.microsoft.com/office/drawing/2015/10/21/chartex" xmlns:cx3="http://schemas.microsoft.com/office/drawing/2016/5/9/chartex" xmlns:cx4="http://schemas.microsoft.com/office/drawing/2016/5/10/chartex" xmlns:cx5="http://schemas.microsoft.com/office/drawing/2016/5/11/chartex" xmlns:cx6="http://schemas.microsoft.com/office/drawing/2016/5/12/chartex" xmlns:cx7="http://schemas.microsoft.com/office/drawing/2016/5/13/chartex" xmlns:cx8="http://schemas.microsoft.com/office/drawing/2016/5/14/chartex" xmlns:mc="http://schemas.openxmlformats.org/markup-compatibility/2006" xmlns:aink="http://schemas.microsoft.com/office/drawing/2016/ink" xmlns:am3d="http://schemas.microsoft.com/office/drawing/2017/model3d" xmlns:o="urn:schemas-microsoft-com:office:office" xmlns:oel="http://schemas.microsoft.com/office/2019/extlst" xmlns:r="http://schemas.openxmlformats.org/officeDocument/2006/relationships" xmlns:m="http://schemas.openxmlformats.org/officeDocument/2006/math" xmlns:v="urn:schemas-microsoft-com:vml" xmlns:wp14="http://schemas.microsoft.com/office/word/2010/wordprocessingDrawing" xmlns:wp="http://schemas.openxmlformats.org/drawingml/2006/wordprocessingDrawing" xmlns:w10="urn:schemas-microsoft-com:office:word" xmlns:w="http://schemas.openxmlformats.org/wordprocessingml/2006/main" xmlns:w14="http://schemas.microsoft.com/office/word/2010/wordml" xmlns:w15="http://schemas.microsoft.com/office/word/2012/wordml" xmlns:w16cex="http://schemas.microsoft.com/office/word/2018/wordml/cex" xmlns:w16cid="http://schemas.microsoft.com/office/word/2016/wordml/cid" xmlns:w16="http://schemas.microsoft.com/office/word/2018/wordml" xmlns:w16du="http://schemas.microsoft.com/office/word/2023/wordml/word16du" xmlns:w16sdtdh="http://schemas.microsoft.com/office/word/2020/wordml/sdtdatahash" xmlns:w16se="http://schemas.microsoft.com/office/word/2015/wordml/symex" xmlns:wpg="http://schemas.microsoft.com/office/word/2010/wordprocessingGroup" xmlns:wpi="http://schemas.microsoft.com/office/word/2010/wordprocessingInk" xmlns:wne="http://schemas.microsoft.com/office/word/2006/wordml" xmlns:wps="http://schemas.microsoft.com/office/word/2010/wordprocessingShape" mc:Ignorable="w14 w15 w16se w16cid w16 w16cex w16sdtdh w16du wp14">
+<w:numbering xmlns:wpc="http://schemas.microsoft.com/office/word/2010/wordprocessingCanvas" xmlns:cx="http://schemas.microsoft.com/office/drawing/2014/chartex" xmlns:cx1="http://schemas.microsoft.com/office/drawing/2015/9/8/chartex" xmlns:cx2="http://schemas.microsoft.com/office/drawing/2015/10/21/chartex" xmlns:cx3="http://schemas.microsoft.com/office/drawing/2016/5/9/chartex" xmlns:cx4="http://schemas.microsoft.com/office/drawing/2016/5/10/chartex" xmlns:cx5="http://schemas.microsoft.com/office/drawing/2016/5/11/chartex" xmlns:cx6="http://schemas.microsoft.com/office/drawing/2016/5/12/chartex" xmlns:cx7="http://schemas.microsoft.com/office/drawing/2016/5/13/chartex" xmlns:cx8="http://schemas.microsoft.com/office/drawing/2016/5/14/chartex" xmlns:mc="http://schemas.openxmlformats.org/markup-compatibility/2006" xmlns:aink="http://schemas.microsoft.com/office/drawing/2016/ink" xmlns:am3d="http://schemas.microsoft.com/office/drawing/2017/model3d" xmlns:o="urn:schemas-microsoft-com:office:office" xmlns:oel="http://schemas.microsoft.com/office/2019/extlst" xmlns:r="http://schemas.openxmlformats.org/officeDocument/2006/relationships" xmlns:m="http://schemas.openxmlformats.org/officeDocument/2006/math" xmlns:v="urn:schemas-microsoft-com:vml" xmlns:wp14="http://schemas.microsoft.com/office/word/2010/wordprocessingDrawing" xmlns:wp="http://schemas.openxmlformats.org/drawingml/2006/wordprocessingDrawing" xmlns:w10="urn:schemas-microsoft-com:office:word" xmlns:w="http://schemas.openxmlformats.org/wordprocessingml/2006/main" xmlns:w14="http://schemas.microsoft.com/office/word/2010/wordml" xmlns:w15="http://schemas.microsoft.com/office/word/2012/wordml" xmlns:w16cex="http://schemas.microsoft.com/office/word/2018/wordml/cex" xmlns:w16cid="http://schemas.microsoft.com/office/word/2016/wordml/cid" xmlns:w16="http://schemas.microsoft.com/office/word/2018/wordml" xmlns:w16sdtdh="http://schemas.microsoft.com/office/word/2020/wordml/sdtdatahash" xmlns:w16se="http://schemas.microsoft.com/office/word/2015/wordml/symex" xmlns:wpg="http://schemas.microsoft.com/office/word/2010/wordprocessingGroup" xmlns:wpi="http://schemas.microsoft.com/office/word/2010/wordprocessingInk" xmlns:wne="http://schemas.microsoft.com/office/word/2006/wordml" xmlns:wps="http://schemas.microsoft.com/office/word/2010/wordprocessingShape" mc:Ignorable="w14 w15 w16se w16cid w16 w16cex w16sdtdh wp14">
   <w:abstractNum w:abstractNumId="0" w15:restartNumberingAfterBreak="0">
     <w:nsid w:val="05357EBF"/>
     <w:multiLevelType w:val="multilevel"/>
@@ -2264,7 +2094,7 @@
 </file>
 
 <file path=word/styles.xml><?xml version="1.0" encoding="utf-8"?>
-<w:styles xmlns:mc="http://schemas.openxmlformats.org/markup-compatibility/2006" xmlns:r="http://schemas.openxmlformats.org/officeDocument/2006/relationships" xmlns:w="http://schemas.openxmlformats.org/wordprocessingml/2006/main" xmlns:w14="http://schemas.microsoft.com/office/word/2010/wordml" xmlns:w15="http://schemas.microsoft.com/office/word/2012/wordml" xmlns:w16cex="http://schemas.microsoft.com/office/word/2018/wordml/cex" xmlns:w16cid="http://schemas.microsoft.com/office/word/2016/wordml/cid" xmlns:w16="http://schemas.microsoft.com/office/word/2018/wordml" xmlns:w16du="http://schemas.microsoft.com/office/word/2023/wordml/word16du" xmlns:w16sdtdh="http://schemas.microsoft.com/office/word/2020/wordml/sdtdatahash" xmlns:w16se="http://schemas.microsoft.com/office/word/2015/wordml/symex" mc:Ignorable="w14 w15 w16se w16cid w16 w16cex w16sdtdh w16du">
+<w:styles xmlns:mc="http://schemas.openxmlformats.org/markup-compatibility/2006" xmlns:r="http://schemas.openxmlformats.org/officeDocument/2006/relationships" xmlns:w="http://schemas.openxmlformats.org/wordprocessingml/2006/main" xmlns:w14="http://schemas.microsoft.com/office/word/2010/wordml" xmlns:w15="http://schemas.microsoft.com/office/word/2012/wordml" xmlns:w16cex="http://schemas.microsoft.com/office/word/2018/wordml/cex" xmlns:w16cid="http://schemas.microsoft.com/office/word/2016/wordml/cid" xmlns:w16="http://schemas.microsoft.com/office/word/2018/wordml" xmlns:w16sdtdh="http://schemas.microsoft.com/office/word/2020/wordml/sdtdatahash" xmlns:w16se="http://schemas.microsoft.com/office/word/2015/wordml/symex" mc:Ignorable="w14 w15 w16se w16cid w16 w16cex w16sdtdh">
   <w:docDefaults>
     <w:rPrDefault>
       <w:rPr>

</xml_diff>